<commit_message>
Fix typo in the final report.
</commit_message>
<xml_diff>
--- a/projects/smartcab/smartcab/report.docx
+++ b/projects/smartcab/smartcab/report.docx
@@ -11,23 +11,13 @@
           <w:szCs w:val="28"/>
         </w:rPr>
       </w:pPr>
-      <w:proofErr w:type="spellStart"/>
       <w:r>
         <w:rPr>
           <w:b/>
           <w:sz w:val="28"/>
           <w:szCs w:val="28"/>
         </w:rPr>
-        <w:t>SmartCab</w:t>
-      </w:r>
-      <w:proofErr w:type="spellEnd"/>
-      <w:r>
-        <w:rPr>
-          <w:b/>
-          <w:sz w:val="28"/>
-          <w:szCs w:val="28"/>
-        </w:rPr>
-        <w:t xml:space="preserve"> Project Report</w:t>
+        <w:t>SmartCab Project Report</w:t>
       </w:r>
     </w:p>
     <w:p/>
@@ -58,7 +48,6 @@
         </w:rPr>
         <w:t xml:space="preserve">Observe what you see with the agent's behavior as it takes random actions. Does the </w:t>
       </w:r>
-      <w:proofErr w:type="spellStart"/>
       <w:r>
         <w:rPr>
           <w:rFonts w:ascii="Arial" w:eastAsia="Times New Roman" w:hAnsi="Arial" w:cs="Arial"/>
@@ -74,7 +63,6 @@
         </w:rPr>
         <w:t>smartcab</w:t>
       </w:r>
-      <w:proofErr w:type="spellEnd"/>
       <w:r>
         <w:rPr>
           <w:rFonts w:ascii="Arial" w:eastAsia="Times New Roman" w:hAnsi="Arial" w:cs="Arial"/>
@@ -139,7 +127,6 @@
         </w:rPr>
         <w:t xml:space="preserve">random </w:t>
       </w:r>
-      <w:proofErr w:type="spellStart"/>
       <w:r>
         <w:rPr>
           <w:rFonts w:ascii="Arial" w:eastAsia="Times New Roman" w:hAnsi="Arial" w:cs="Arial"/>
@@ -162,9 +149,20 @@
           <w:bdr w:val="none" w:sz="0" w:space="0" w:color="auto" w:frame="1"/>
           <w:shd w:val="clear" w:color="auto" w:fill="FFFFFF"/>
         </w:rPr>
-        <w:t>ab</w:t>
-      </w:r>
-      <w:proofErr w:type="spellEnd"/>
+        <w:t xml:space="preserve">ab </w:t>
+      </w:r>
+      <w:r>
+        <w:rPr>
+          <w:rFonts w:ascii="Arial" w:eastAsia="Times New Roman" w:hAnsi="Arial" w:cs="Arial"/>
+          <w:iCs/>
+          <w:color w:val="4F4F4F"/>
+          <w:sz w:val="22"/>
+          <w:szCs w:val="22"/>
+          <w:bdr w:val="none" w:sz="0" w:space="0" w:color="auto" w:frame="1"/>
+          <w:shd w:val="clear" w:color="auto" w:fill="FFFFFF"/>
+        </w:rPr>
+        <w:t>arrives</w:t>
+      </w:r>
       <w:r>
         <w:rPr>
           <w:rFonts w:ascii="Arial" w:eastAsia="Times New Roman" w:hAnsi="Arial" w:cs="Arial"/>
@@ -187,7 +185,212 @@
           <w:bdr w:val="none" w:sz="0" w:space="0" w:color="auto" w:frame="1"/>
           <w:shd w:val="clear" w:color="auto" w:fill="FFFFFF"/>
         </w:rPr>
-        <w:t>arrives</w:t>
+        <w:t>at</w:t>
+      </w:r>
+      <w:r>
+        <w:rPr>
+          <w:rFonts w:ascii="Arial" w:eastAsia="Times New Roman" w:hAnsi="Arial" w:cs="Arial"/>
+          <w:iCs/>
+          <w:color w:val="4F4F4F"/>
+          <w:sz w:val="22"/>
+          <w:szCs w:val="22"/>
+          <w:bdr w:val="none" w:sz="0" w:space="0" w:color="auto" w:frame="1"/>
+          <w:shd w:val="clear" w:color="auto" w:fill="FFFFFF"/>
+        </w:rPr>
+        <w:t xml:space="preserve"> the destination in many cases</w:t>
+      </w:r>
+      <w:r>
+        <w:rPr>
+          <w:rFonts w:ascii="Arial" w:eastAsia="Times New Roman" w:hAnsi="Arial" w:cs="Arial"/>
+          <w:iCs/>
+          <w:color w:val="4F4F4F"/>
+          <w:sz w:val="22"/>
+          <w:szCs w:val="22"/>
+          <w:bdr w:val="none" w:sz="0" w:space="0" w:color="auto" w:frame="1"/>
+          <w:shd w:val="clear" w:color="auto" w:fill="FFFFFF"/>
+        </w:rPr>
+        <w:t xml:space="preserve">, though it can take quite a while!  </w:t>
+      </w:r>
+      <w:r>
+        <w:rPr>
+          <w:rFonts w:ascii="Arial" w:eastAsia="Times New Roman" w:hAnsi="Arial" w:cs="Arial"/>
+          <w:iCs/>
+          <w:color w:val="4F4F4F"/>
+          <w:sz w:val="22"/>
+          <w:szCs w:val="22"/>
+          <w:bdr w:val="none" w:sz="0" w:space="0" w:color="auto" w:frame="1"/>
+          <w:shd w:val="clear" w:color="auto" w:fill="FFFFFF"/>
+        </w:rPr>
+        <w:t xml:space="preserve">This reminds me of the book, </w:t>
+      </w:r>
+      <w:r>
+        <w:rPr>
+          <w:rFonts w:ascii="Arial" w:eastAsia="Times New Roman" w:hAnsi="Arial" w:cs="Arial"/>
+          <w:i/>
+          <w:iCs/>
+          <w:color w:val="4F4F4F"/>
+          <w:sz w:val="22"/>
+          <w:szCs w:val="22"/>
+          <w:bdr w:val="none" w:sz="0" w:space="0" w:color="auto" w:frame="1"/>
+          <w:shd w:val="clear" w:color="auto" w:fill="FFFFFF"/>
+        </w:rPr>
+        <w:t>A Random Walk on Wall Street</w:t>
+      </w:r>
+      <w:r>
+        <w:rPr>
+          <w:rFonts w:ascii="Arial" w:eastAsia="Times New Roman" w:hAnsi="Arial" w:cs="Arial"/>
+          <w:iCs/>
+          <w:color w:val="4F4F4F"/>
+          <w:sz w:val="22"/>
+          <w:szCs w:val="22"/>
+          <w:bdr w:val="none" w:sz="0" w:space="0" w:color="auto" w:frame="1"/>
+          <w:shd w:val="clear" w:color="auto" w:fill="FFFFFF"/>
+        </w:rPr>
+        <w:t xml:space="preserve">. </w:t>
+      </w:r>
+      <w:r>
+        <w:rPr>
+          <w:rFonts w:ascii="Arial" w:eastAsia="Times New Roman" w:hAnsi="Arial" w:cs="Arial"/>
+          <w:iCs/>
+          <w:color w:val="4F4F4F"/>
+          <w:sz w:val="22"/>
+          <w:szCs w:val="22"/>
+          <w:bdr w:val="none" w:sz="0" w:space="0" w:color="auto" w:frame="1"/>
+          <w:shd w:val="clear" w:color="auto" w:fill="FFFFFF"/>
+        </w:rPr>
+        <w:t xml:space="preserve">  Randomness will be key to learning.</w:t>
+      </w:r>
+      <w:r>
+        <w:rPr>
+          <w:rFonts w:ascii="Arial" w:eastAsia="Times New Roman" w:hAnsi="Arial" w:cs="Arial"/>
+          <w:iCs/>
+          <w:color w:val="4F4F4F"/>
+          <w:sz w:val="22"/>
+          <w:szCs w:val="22"/>
+          <w:bdr w:val="none" w:sz="0" w:space="0" w:color="auto" w:frame="1"/>
+          <w:shd w:val="clear" w:color="auto" w:fill="FFFFFF"/>
+        </w:rPr>
+        <w:br/>
+      </w:r>
+      <w:r>
+        <w:rPr>
+          <w:rFonts w:ascii="Arial" w:eastAsia="Times New Roman" w:hAnsi="Arial" w:cs="Arial"/>
+          <w:iCs/>
+          <w:color w:val="4F4F4F"/>
+          <w:sz w:val="22"/>
+          <w:szCs w:val="22"/>
+          <w:bdr w:val="none" w:sz="0" w:space="0" w:color="auto" w:frame="1"/>
+          <w:shd w:val="clear" w:color="auto" w:fill="FFFFFF"/>
+        </w:rPr>
+        <w:br/>
+      </w:r>
+      <w:r>
+        <w:rPr>
+          <w:rFonts w:ascii="Arial" w:eastAsia="Times New Roman" w:hAnsi="Arial" w:cs="Arial"/>
+          <w:iCs/>
+          <w:color w:val="4F4F4F"/>
+          <w:sz w:val="22"/>
+          <w:szCs w:val="22"/>
+          <w:bdr w:val="none" w:sz="0" w:space="0" w:color="auto" w:frame="1"/>
+          <w:shd w:val="clear" w:color="auto" w:fill="FFFFFF"/>
+        </w:rPr>
+        <w:t xml:space="preserve">The </w:t>
+      </w:r>
+      <w:r>
+        <w:rPr>
+          <w:rFonts w:ascii="Arial" w:eastAsia="Times New Roman" w:hAnsi="Arial" w:cs="Arial"/>
+          <w:iCs/>
+          <w:color w:val="4F4F4F"/>
+          <w:sz w:val="22"/>
+          <w:szCs w:val="22"/>
+          <w:bdr w:val="none" w:sz="0" w:space="0" w:color="auto" w:frame="1"/>
+          <w:shd w:val="clear" w:color="auto" w:fill="FFFFFF"/>
+        </w:rPr>
+        <w:t xml:space="preserve">(x,y) </w:t>
+      </w:r>
+      <w:r>
+        <w:rPr>
+          <w:rFonts w:ascii="Arial" w:eastAsia="Times New Roman" w:hAnsi="Arial" w:cs="Arial"/>
+          <w:iCs/>
+          <w:color w:val="4F4F4F"/>
+          <w:sz w:val="22"/>
+          <w:szCs w:val="22"/>
+          <w:bdr w:val="none" w:sz="0" w:space="0" w:color="auto" w:frame="1"/>
+          <w:shd w:val="clear" w:color="auto" w:fill="FFFFFF"/>
+        </w:rPr>
+        <w:t xml:space="preserve">coordinate system </w:t>
+      </w:r>
+      <w:r>
+        <w:rPr>
+          <w:rFonts w:ascii="Arial" w:eastAsia="Times New Roman" w:hAnsi="Arial" w:cs="Arial"/>
+          <w:iCs/>
+          <w:color w:val="4F4F4F"/>
+          <w:sz w:val="22"/>
+          <w:szCs w:val="22"/>
+          <w:bdr w:val="none" w:sz="0" w:space="0" w:color="auto" w:frame="1"/>
+          <w:shd w:val="clear" w:color="auto" w:fill="FFFFFF"/>
+        </w:rPr>
+        <w:t xml:space="preserve">of the game area </w:t>
+      </w:r>
+      <w:r>
+        <w:rPr>
+          <w:rFonts w:ascii="Arial" w:eastAsia="Times New Roman" w:hAnsi="Arial" w:cs="Arial"/>
+          <w:iCs/>
+          <w:color w:val="4F4F4F"/>
+          <w:sz w:val="22"/>
+          <w:szCs w:val="22"/>
+          <w:bdr w:val="none" w:sz="0" w:space="0" w:color="auto" w:frame="1"/>
+          <w:shd w:val="clear" w:color="auto" w:fill="FFFFFF"/>
+        </w:rPr>
+        <w:t xml:space="preserve">starts in the upper left at (1,1) and increases to the right and to the bottom.  The </w:t>
+      </w:r>
+      <w:r>
+        <w:rPr>
+          <w:rFonts w:ascii="Arial" w:eastAsia="Times New Roman" w:hAnsi="Arial" w:cs="Arial"/>
+          <w:iCs/>
+          <w:color w:val="4F4F4F"/>
+          <w:sz w:val="22"/>
+          <w:szCs w:val="22"/>
+          <w:bdr w:val="none" w:sz="0" w:space="0" w:color="auto" w:frame="1"/>
+          <w:shd w:val="clear" w:color="auto" w:fill="FFFFFF"/>
+        </w:rPr>
+        <w:t>axes wrap around</w:t>
+      </w:r>
+      <w:r>
+        <w:rPr>
+          <w:rFonts w:ascii="Arial" w:eastAsia="Times New Roman" w:hAnsi="Arial" w:cs="Arial"/>
+          <w:iCs/>
+          <w:color w:val="4F4F4F"/>
+          <w:sz w:val="22"/>
+          <w:szCs w:val="22"/>
+          <w:bdr w:val="none" w:sz="0" w:space="0" w:color="auto" w:frame="1"/>
+          <w:shd w:val="clear" w:color="auto" w:fill="FFFFFF"/>
+        </w:rPr>
+        <w:t xml:space="preserve"> in both the x and y directions.  Left, right and forward steps incur a small negative reward (-0.5) </w:t>
+      </w:r>
+      <w:r>
+        <w:rPr>
+          <w:rFonts w:ascii="Arial" w:eastAsia="Times New Roman" w:hAnsi="Arial" w:cs="Arial"/>
+          <w:iCs/>
+          <w:color w:val="4F4F4F"/>
+          <w:sz w:val="22"/>
+          <w:szCs w:val="22"/>
+          <w:bdr w:val="none" w:sz="0" w:space="0" w:color="auto" w:frame="1"/>
+          <w:shd w:val="clear" w:color="auto" w:fill="FFFFFF"/>
+        </w:rPr>
+        <w:t>if we mo</w:t>
+      </w:r>
+      <w:r>
+        <w:rPr>
+          <w:rFonts w:ascii="Arial" w:eastAsia="Times New Roman" w:hAnsi="Arial" w:cs="Arial"/>
+          <w:iCs/>
+          <w:color w:val="4F4F4F"/>
+          <w:sz w:val="22"/>
+          <w:szCs w:val="22"/>
+          <w:bdr w:val="none" w:sz="0" w:space="0" w:color="auto" w:frame="1"/>
+          <w:shd w:val="clear" w:color="auto" w:fill="FFFFFF"/>
+        </w:rPr>
+        <w:t>ve further from our destination.</w:t>
       </w:r>
       <w:r>
         <w:rPr>
@@ -211,278 +414,7 @@
           <w:bdr w:val="none" w:sz="0" w:space="0" w:color="auto" w:frame="1"/>
           <w:shd w:val="clear" w:color="auto" w:fill="FFFFFF"/>
         </w:rPr>
-        <w:t>at</w:t>
-      </w:r>
-      <w:r>
-        <w:rPr>
-          <w:rFonts w:ascii="Arial" w:eastAsia="Times New Roman" w:hAnsi="Arial" w:cs="Arial"/>
-          <w:iCs/>
-          <w:color w:val="4F4F4F"/>
-          <w:sz w:val="22"/>
-          <w:szCs w:val="22"/>
-          <w:bdr w:val="none" w:sz="0" w:space="0" w:color="auto" w:frame="1"/>
-          <w:shd w:val="clear" w:color="auto" w:fill="FFFFFF"/>
-        </w:rPr>
-        <w:t xml:space="preserve"> the destination in many cases</w:t>
-      </w:r>
-      <w:r>
-        <w:rPr>
-          <w:rFonts w:ascii="Arial" w:eastAsia="Times New Roman" w:hAnsi="Arial" w:cs="Arial"/>
-          <w:iCs/>
-          <w:color w:val="4F4F4F"/>
-          <w:sz w:val="22"/>
-          <w:szCs w:val="22"/>
-          <w:bdr w:val="none" w:sz="0" w:space="0" w:color="auto" w:frame="1"/>
-          <w:shd w:val="clear" w:color="auto" w:fill="FFFFFF"/>
-        </w:rPr>
-        <w:t xml:space="preserve">, though it can take quite a while!  </w:t>
-      </w:r>
-      <w:r>
-        <w:rPr>
-          <w:rFonts w:ascii="Arial" w:eastAsia="Times New Roman" w:hAnsi="Arial" w:cs="Arial"/>
-          <w:iCs/>
-          <w:color w:val="4F4F4F"/>
-          <w:sz w:val="22"/>
-          <w:szCs w:val="22"/>
-          <w:bdr w:val="none" w:sz="0" w:space="0" w:color="auto" w:frame="1"/>
-          <w:shd w:val="clear" w:color="auto" w:fill="FFFFFF"/>
-        </w:rPr>
-        <w:t xml:space="preserve">This reminds me of the book, </w:t>
-      </w:r>
-      <w:r>
-        <w:rPr>
-          <w:rFonts w:ascii="Arial" w:eastAsia="Times New Roman" w:hAnsi="Arial" w:cs="Arial"/>
-          <w:i/>
-          <w:iCs/>
-          <w:color w:val="4F4F4F"/>
-          <w:sz w:val="22"/>
-          <w:szCs w:val="22"/>
-          <w:bdr w:val="none" w:sz="0" w:space="0" w:color="auto" w:frame="1"/>
-          <w:shd w:val="clear" w:color="auto" w:fill="FFFFFF"/>
-        </w:rPr>
-        <w:t>A Random Walk on Wall Street</w:t>
-      </w:r>
-      <w:r>
-        <w:rPr>
-          <w:rFonts w:ascii="Arial" w:eastAsia="Times New Roman" w:hAnsi="Arial" w:cs="Arial"/>
-          <w:iCs/>
-          <w:color w:val="4F4F4F"/>
-          <w:sz w:val="22"/>
-          <w:szCs w:val="22"/>
-          <w:bdr w:val="none" w:sz="0" w:space="0" w:color="auto" w:frame="1"/>
-          <w:shd w:val="clear" w:color="auto" w:fill="FFFFFF"/>
-        </w:rPr>
-        <w:t xml:space="preserve">. </w:t>
-      </w:r>
-      <w:r>
-        <w:rPr>
-          <w:rFonts w:ascii="Arial" w:eastAsia="Times New Roman" w:hAnsi="Arial" w:cs="Arial"/>
-          <w:iCs/>
-          <w:color w:val="4F4F4F"/>
-          <w:sz w:val="22"/>
-          <w:szCs w:val="22"/>
-          <w:bdr w:val="none" w:sz="0" w:space="0" w:color="auto" w:frame="1"/>
-          <w:shd w:val="clear" w:color="auto" w:fill="FFFFFF"/>
-        </w:rPr>
-        <w:t xml:space="preserve">  Randomness will be key to learning.</w:t>
-      </w:r>
-      <w:r>
-        <w:rPr>
-          <w:rFonts w:ascii="Arial" w:eastAsia="Times New Roman" w:hAnsi="Arial" w:cs="Arial"/>
-          <w:iCs/>
-          <w:color w:val="4F4F4F"/>
-          <w:sz w:val="22"/>
-          <w:szCs w:val="22"/>
-          <w:bdr w:val="none" w:sz="0" w:space="0" w:color="auto" w:frame="1"/>
-          <w:shd w:val="clear" w:color="auto" w:fill="FFFFFF"/>
-        </w:rPr>
-        <w:br/>
-      </w:r>
-      <w:r>
-        <w:rPr>
-          <w:rFonts w:ascii="Arial" w:eastAsia="Times New Roman" w:hAnsi="Arial" w:cs="Arial"/>
-          <w:iCs/>
-          <w:color w:val="4F4F4F"/>
-          <w:sz w:val="22"/>
-          <w:szCs w:val="22"/>
-          <w:bdr w:val="none" w:sz="0" w:space="0" w:color="auto" w:frame="1"/>
-          <w:shd w:val="clear" w:color="auto" w:fill="FFFFFF"/>
-        </w:rPr>
-        <w:br/>
-      </w:r>
-      <w:r>
-        <w:rPr>
-          <w:rFonts w:ascii="Arial" w:eastAsia="Times New Roman" w:hAnsi="Arial" w:cs="Arial"/>
-          <w:iCs/>
-          <w:color w:val="4F4F4F"/>
-          <w:sz w:val="22"/>
-          <w:szCs w:val="22"/>
-          <w:bdr w:val="none" w:sz="0" w:space="0" w:color="auto" w:frame="1"/>
-          <w:shd w:val="clear" w:color="auto" w:fill="FFFFFF"/>
-        </w:rPr>
-        <w:t xml:space="preserve">The </w:t>
-      </w:r>
-      <w:r>
-        <w:rPr>
-          <w:rFonts w:ascii="Arial" w:eastAsia="Times New Roman" w:hAnsi="Arial" w:cs="Arial"/>
-          <w:iCs/>
-          <w:color w:val="4F4F4F"/>
-          <w:sz w:val="22"/>
-          <w:szCs w:val="22"/>
-          <w:bdr w:val="none" w:sz="0" w:space="0" w:color="auto" w:frame="1"/>
-          <w:shd w:val="clear" w:color="auto" w:fill="FFFFFF"/>
-        </w:rPr>
-        <w:t>(</w:t>
-      </w:r>
-      <w:proofErr w:type="spellStart"/>
-      <w:r>
-        <w:rPr>
-          <w:rFonts w:ascii="Arial" w:eastAsia="Times New Roman" w:hAnsi="Arial" w:cs="Arial"/>
-          <w:iCs/>
-          <w:color w:val="4F4F4F"/>
-          <w:sz w:val="22"/>
-          <w:szCs w:val="22"/>
-          <w:bdr w:val="none" w:sz="0" w:space="0" w:color="auto" w:frame="1"/>
-          <w:shd w:val="clear" w:color="auto" w:fill="FFFFFF"/>
-        </w:rPr>
-        <w:t>x</w:t>
-      </w:r>
-      <w:proofErr w:type="gramStart"/>
-      <w:r>
-        <w:rPr>
-          <w:rFonts w:ascii="Arial" w:eastAsia="Times New Roman" w:hAnsi="Arial" w:cs="Arial"/>
-          <w:iCs/>
-          <w:color w:val="4F4F4F"/>
-          <w:sz w:val="22"/>
-          <w:szCs w:val="22"/>
-          <w:bdr w:val="none" w:sz="0" w:space="0" w:color="auto" w:frame="1"/>
-          <w:shd w:val="clear" w:color="auto" w:fill="FFFFFF"/>
-        </w:rPr>
-        <w:t>,y</w:t>
-      </w:r>
-      <w:proofErr w:type="spellEnd"/>
-      <w:proofErr w:type="gramEnd"/>
-      <w:r>
-        <w:rPr>
-          <w:rFonts w:ascii="Arial" w:eastAsia="Times New Roman" w:hAnsi="Arial" w:cs="Arial"/>
-          <w:iCs/>
-          <w:color w:val="4F4F4F"/>
-          <w:sz w:val="22"/>
-          <w:szCs w:val="22"/>
-          <w:bdr w:val="none" w:sz="0" w:space="0" w:color="auto" w:frame="1"/>
-          <w:shd w:val="clear" w:color="auto" w:fill="FFFFFF"/>
-        </w:rPr>
-        <w:t xml:space="preserve">) </w:t>
-      </w:r>
-      <w:r>
-        <w:rPr>
-          <w:rFonts w:ascii="Arial" w:eastAsia="Times New Roman" w:hAnsi="Arial" w:cs="Arial"/>
-          <w:iCs/>
-          <w:color w:val="4F4F4F"/>
-          <w:sz w:val="22"/>
-          <w:szCs w:val="22"/>
-          <w:bdr w:val="none" w:sz="0" w:space="0" w:color="auto" w:frame="1"/>
-          <w:shd w:val="clear" w:color="auto" w:fill="FFFFFF"/>
-        </w:rPr>
-        <w:t xml:space="preserve">coordinate system </w:t>
-      </w:r>
-      <w:r>
-        <w:rPr>
-          <w:rFonts w:ascii="Arial" w:eastAsia="Times New Roman" w:hAnsi="Arial" w:cs="Arial"/>
-          <w:iCs/>
-          <w:color w:val="4F4F4F"/>
-          <w:sz w:val="22"/>
-          <w:szCs w:val="22"/>
-          <w:bdr w:val="none" w:sz="0" w:space="0" w:color="auto" w:frame="1"/>
-          <w:shd w:val="clear" w:color="auto" w:fill="FFFFFF"/>
-        </w:rPr>
-        <w:t xml:space="preserve">of the game area </w:t>
-      </w:r>
-      <w:r>
-        <w:rPr>
-          <w:rFonts w:ascii="Arial" w:eastAsia="Times New Roman" w:hAnsi="Arial" w:cs="Arial"/>
-          <w:iCs/>
-          <w:color w:val="4F4F4F"/>
-          <w:sz w:val="22"/>
-          <w:szCs w:val="22"/>
-          <w:bdr w:val="none" w:sz="0" w:space="0" w:color="auto" w:frame="1"/>
-          <w:shd w:val="clear" w:color="auto" w:fill="FFFFFF"/>
-        </w:rPr>
-        <w:t xml:space="preserve">starts in the upper left at (1,1) and increases to the right and to the bottom.  The </w:t>
-      </w:r>
-      <w:r>
-        <w:rPr>
-          <w:rFonts w:ascii="Arial" w:eastAsia="Times New Roman" w:hAnsi="Arial" w:cs="Arial"/>
-          <w:iCs/>
-          <w:color w:val="4F4F4F"/>
-          <w:sz w:val="22"/>
-          <w:szCs w:val="22"/>
-          <w:bdr w:val="none" w:sz="0" w:space="0" w:color="auto" w:frame="1"/>
-          <w:shd w:val="clear" w:color="auto" w:fill="FFFFFF"/>
-        </w:rPr>
-        <w:t>axes wrap around</w:t>
-      </w:r>
-      <w:r>
-        <w:rPr>
-          <w:rFonts w:ascii="Arial" w:eastAsia="Times New Roman" w:hAnsi="Arial" w:cs="Arial"/>
-          <w:iCs/>
-          <w:color w:val="4F4F4F"/>
-          <w:sz w:val="22"/>
-          <w:szCs w:val="22"/>
-          <w:bdr w:val="none" w:sz="0" w:space="0" w:color="auto" w:frame="1"/>
-          <w:shd w:val="clear" w:color="auto" w:fill="FFFFFF"/>
-        </w:rPr>
-        <w:t xml:space="preserve"> in both the x and y directions.  Left, right and forward steps incur a small negative reward (-0.5) </w:t>
-      </w:r>
-      <w:r>
-        <w:rPr>
-          <w:rFonts w:ascii="Arial" w:eastAsia="Times New Roman" w:hAnsi="Arial" w:cs="Arial"/>
-          <w:iCs/>
-          <w:color w:val="4F4F4F"/>
-          <w:sz w:val="22"/>
-          <w:szCs w:val="22"/>
-          <w:bdr w:val="none" w:sz="0" w:space="0" w:color="auto" w:frame="1"/>
-          <w:shd w:val="clear" w:color="auto" w:fill="FFFFFF"/>
-        </w:rPr>
-        <w:t>if we mo</w:t>
-      </w:r>
-      <w:r>
-        <w:rPr>
-          <w:rFonts w:ascii="Arial" w:eastAsia="Times New Roman" w:hAnsi="Arial" w:cs="Arial"/>
-          <w:iCs/>
-          <w:color w:val="4F4F4F"/>
-          <w:sz w:val="22"/>
-          <w:szCs w:val="22"/>
-          <w:bdr w:val="none" w:sz="0" w:space="0" w:color="auto" w:frame="1"/>
-          <w:shd w:val="clear" w:color="auto" w:fill="FFFFFF"/>
-        </w:rPr>
-        <w:t xml:space="preserve">ve further from our destination/ </w:t>
-      </w:r>
-      <w:proofErr w:type="gramStart"/>
-      <w:r>
-        <w:rPr>
-          <w:rFonts w:ascii="Arial" w:eastAsia="Times New Roman" w:hAnsi="Arial" w:cs="Arial"/>
-          <w:iCs/>
-          <w:color w:val="4F4F4F"/>
-          <w:sz w:val="22"/>
-          <w:szCs w:val="22"/>
-          <w:bdr w:val="none" w:sz="0" w:space="0" w:color="auto" w:frame="1"/>
-          <w:shd w:val="clear" w:color="auto" w:fill="FFFFFF"/>
-        </w:rPr>
-        <w:t>The</w:t>
-      </w:r>
-      <w:proofErr w:type="gramEnd"/>
-      <w:r>
-        <w:rPr>
-          <w:rFonts w:ascii="Arial" w:eastAsia="Times New Roman" w:hAnsi="Arial" w:cs="Arial"/>
-          <w:iCs/>
-          <w:color w:val="4F4F4F"/>
-          <w:sz w:val="22"/>
-          <w:szCs w:val="22"/>
-          <w:bdr w:val="none" w:sz="0" w:space="0" w:color="auto" w:frame="1"/>
-          <w:shd w:val="clear" w:color="auto" w:fill="FFFFFF"/>
-        </w:rPr>
-        <w:t xml:space="preserve"> penalty doubles if the move is not allowed.  This occurs when</w:t>
+        <w:t>The penalty doubles if the move is not allowed.  This occurs when</w:t>
       </w:r>
     </w:p>
     <w:p>
@@ -831,7 +763,6 @@
         </w:rPr>
         <w:t>What states have you identified that are appropriate for modeling the </w:t>
       </w:r>
-      <w:proofErr w:type="spellStart"/>
       <w:r>
         <w:rPr>
           <w:rFonts w:ascii="Arial" w:eastAsia="Times New Roman" w:hAnsi="Arial" w:cs="Arial"/>
@@ -847,7 +778,6 @@
         </w:rPr>
         <w:t>smartcab</w:t>
       </w:r>
-      <w:proofErr w:type="spellEnd"/>
       <w:r>
         <w:rPr>
           <w:rFonts w:ascii="Arial" w:eastAsia="Times New Roman" w:hAnsi="Arial" w:cs="Arial"/>
@@ -1204,7 +1134,6 @@
         <w:lastRenderedPageBreak/>
         <w:t>How many states in total exist for the </w:t>
       </w:r>
-      <w:proofErr w:type="spellStart"/>
       <w:r>
         <w:rPr>
           <w:rFonts w:ascii="Arial" w:eastAsia="Times New Roman" w:hAnsi="Arial" w:cs="Arial"/>
@@ -1220,7 +1149,6 @@
         </w:rPr>
         <w:t>smartcab</w:t>
       </w:r>
-      <w:proofErr w:type="spellEnd"/>
       <w:r>
         <w:rPr>
           <w:rFonts w:ascii="Arial" w:eastAsia="Times New Roman" w:hAnsi="Arial" w:cs="Arial"/>
@@ -1561,7 +1489,6 @@
         </w:rPr>
         <w:t xml:space="preserve">), </w:t>
       </w:r>
-      <w:proofErr w:type="gramStart"/>
       <w:r>
         <w:rPr>
           <w:rFonts w:ascii="Arial" w:eastAsia="Times New Roman" w:hAnsi="Arial" w:cs="Arial"/>
@@ -1574,7 +1501,6 @@
         </w:rPr>
         <w:t>4</w:t>
       </w:r>
-      <w:proofErr w:type="gramEnd"/>
       <w:r>
         <w:rPr>
           <w:rFonts w:ascii="Arial" w:eastAsia="Times New Roman" w:hAnsi="Arial" w:cs="Arial"/>
@@ -2069,33 +1995,7 @@
           <w:bdr w:val="none" w:sz="0" w:space="0" w:color="auto" w:frame="1"/>
           <w:shd w:val="clear" w:color="auto" w:fill="FFFFFF"/>
         </w:rPr>
-        <w:t xml:space="preserve">I tested the algorithm by varying alpha and gamma from 0.2 to 0.8 then ran 500 trials with the same random seed.  From here I calculated the mean score and the mean number of steps in all successful trials, then divided score by steps to achieve a mean value per step.  We show </w:t>
-      </w:r>
-      <w:proofErr w:type="gramStart"/>
-      <w:r>
-        <w:rPr>
-          <w:rFonts w:ascii="Arial" w:eastAsia="Times New Roman" w:hAnsi="Arial" w:cs="Arial"/>
-          <w:iCs/>
-          <w:color w:val="4F4F4F"/>
-          <w:sz w:val="22"/>
-          <w:szCs w:val="22"/>
-          <w:bdr w:val="none" w:sz="0" w:space="0" w:color="auto" w:frame="1"/>
-          <w:shd w:val="clear" w:color="auto" w:fill="FFFFFF"/>
-        </w:rPr>
-        <w:t>these blow</w:t>
-      </w:r>
-      <w:proofErr w:type="gramEnd"/>
-      <w:r>
-        <w:rPr>
-          <w:rFonts w:ascii="Arial" w:eastAsia="Times New Roman" w:hAnsi="Arial" w:cs="Arial"/>
-          <w:iCs/>
-          <w:color w:val="4F4F4F"/>
-          <w:sz w:val="22"/>
-          <w:szCs w:val="22"/>
-          <w:bdr w:val="none" w:sz="0" w:space="0" w:color="auto" w:frame="1"/>
-          <w:shd w:val="clear" w:color="auto" w:fill="FFFFFF"/>
-        </w:rPr>
-        <w:t>:</w:t>
+        <w:t>I tested the algorithm by varying alpha and gamma from 0.2 to 0.8 then ran 500 trials with the same random seed.  From here I calculated the mean score and the mean number of steps in all successful trials, then divided score by steps to achieve a mean value per step.  We show these blow:</w:t>
       </w:r>
     </w:p>
     <w:p>
@@ -2958,7 +2858,6 @@
           <w:szCs w:val="22"/>
         </w:rPr>
       </w:pPr>
-      <w:bookmarkStart w:id="0" w:name="_GoBack"/>
       <w:r>
         <w:rPr>
           <w:rFonts w:ascii="Arial" w:eastAsia="Times New Roman" w:hAnsi="Arial" w:cs="Arial"/>
@@ -2972,16 +2871,6 @@
         </w:rPr>
         <w:t>Does your agent get close to finding an optimal policy, i.e. reach the destination in the minimum possible time, and not incur any penalties? How would you describe an optimal policy for this problem?</w:t>
       </w:r>
-    </w:p>
-    <w:bookmarkEnd w:id="0"/>
-    <w:p>
-      <w:pPr>
-        <w:rPr>
-          <w:rFonts w:ascii="Arial" w:hAnsi="Arial" w:cs="Arial"/>
-          <w:sz w:val="22"/>
-          <w:szCs w:val="22"/>
-        </w:rPr>
-      </w:pPr>
     </w:p>
     <w:p>
       <w:pPr>
@@ -2991,118 +2880,6 @@
           <w:szCs w:val="22"/>
         </w:rPr>
       </w:pPr>
-      <w:r>
-        <w:rPr>
-          <w:rFonts w:ascii="Arial" w:hAnsi="Arial" w:cs="Arial"/>
-          <w:sz w:val="22"/>
-          <w:szCs w:val="22"/>
-        </w:rPr>
-        <w:t>The agent approaches an optimal policy</w:t>
-      </w:r>
-      <w:r>
-        <w:rPr>
-          <w:rFonts w:ascii="Arial" w:hAnsi="Arial" w:cs="Arial"/>
-          <w:sz w:val="22"/>
-          <w:szCs w:val="22"/>
-        </w:rPr>
-        <w:t xml:space="preserve"> with a mean value per step of 1.87</w:t>
-      </w:r>
-      <w:r>
-        <w:rPr>
-          <w:rFonts w:ascii="Arial" w:hAnsi="Arial" w:cs="Arial"/>
-          <w:sz w:val="22"/>
-          <w:szCs w:val="22"/>
-        </w:rPr>
-        <w:t xml:space="preserve">.  Ideally, we’d </w:t>
-      </w:r>
-      <w:r>
-        <w:rPr>
-          <w:rFonts w:ascii="Arial" w:hAnsi="Arial" w:cs="Arial"/>
-          <w:sz w:val="22"/>
-          <w:szCs w:val="22"/>
-        </w:rPr>
-        <w:t>generate</w:t>
-      </w:r>
-      <w:r>
-        <w:rPr>
-          <w:rFonts w:ascii="Arial" w:hAnsi="Arial" w:cs="Arial"/>
-          <w:sz w:val="22"/>
-          <w:szCs w:val="22"/>
-        </w:rPr>
-        <w:t xml:space="preserve"> 2 points per every step</w:t>
-      </w:r>
-      <w:r>
-        <w:rPr>
-          <w:rFonts w:ascii="Arial" w:hAnsi="Arial" w:cs="Arial"/>
-          <w:sz w:val="22"/>
-          <w:szCs w:val="22"/>
-        </w:rPr>
-        <w:t>, following the suggested plan,</w:t>
-      </w:r>
-      <w:r>
-        <w:rPr>
-          <w:rFonts w:ascii="Arial" w:hAnsi="Arial" w:cs="Arial"/>
-          <w:sz w:val="22"/>
-          <w:szCs w:val="22"/>
-        </w:rPr>
-        <w:t xml:space="preserve"> and not encounter any red lights or traffic.  </w:t>
-      </w:r>
-      <w:r>
-        <w:rPr>
-          <w:rFonts w:ascii="Arial" w:hAnsi="Arial" w:cs="Arial"/>
-          <w:sz w:val="22"/>
-          <w:szCs w:val="22"/>
-        </w:rPr>
-        <w:t>Waiting for an obstruction reduces the mean value per step.</w:t>
-      </w:r>
-      <w:r>
-        <w:rPr>
-          <w:rFonts w:ascii="Arial" w:hAnsi="Arial" w:cs="Arial"/>
-          <w:sz w:val="22"/>
-          <w:szCs w:val="22"/>
-        </w:rPr>
-        <w:t xml:space="preserve"> </w:t>
-      </w:r>
-      <w:r>
-        <w:rPr>
-          <w:rFonts w:ascii="Arial" w:hAnsi="Arial" w:cs="Arial"/>
-          <w:sz w:val="22"/>
-          <w:szCs w:val="22"/>
-        </w:rPr>
-        <w:t xml:space="preserve"> </w:t>
-      </w:r>
-      <w:r>
-        <w:rPr>
-          <w:rFonts w:ascii="Arial" w:hAnsi="Arial" w:cs="Arial"/>
-          <w:sz w:val="22"/>
-          <w:szCs w:val="22"/>
-        </w:rPr>
-        <w:t xml:space="preserve">The </w:t>
-      </w:r>
-      <w:r>
-        <w:rPr>
-          <w:rFonts w:ascii="Arial" w:hAnsi="Arial" w:cs="Arial"/>
-          <w:sz w:val="22"/>
-          <w:szCs w:val="22"/>
-        </w:rPr>
-        <w:t xml:space="preserve">truly </w:t>
-      </w:r>
-      <w:r>
-        <w:rPr>
-          <w:rFonts w:ascii="Arial" w:hAnsi="Arial" w:cs="Arial"/>
-          <w:sz w:val="22"/>
-          <w:szCs w:val="22"/>
-        </w:rPr>
-        <w:t>optimal policy should determi</w:t>
-      </w:r>
-      <w:r>
-        <w:rPr>
-          <w:rFonts w:ascii="Arial" w:hAnsi="Arial" w:cs="Arial"/>
-          <w:sz w:val="22"/>
-          <w:szCs w:val="22"/>
-        </w:rPr>
-        <w:t>ne this for all 256 states of “Q Space.”</w:t>
-      </w:r>
     </w:p>
     <w:p>
       <w:pPr>
@@ -3112,6 +2889,128 @@
           <w:szCs w:val="22"/>
         </w:rPr>
       </w:pPr>
+      <w:r>
+        <w:rPr>
+          <w:rFonts w:ascii="Arial" w:hAnsi="Arial" w:cs="Arial"/>
+          <w:sz w:val="22"/>
+          <w:szCs w:val="22"/>
+        </w:rPr>
+        <w:t>The agent approaches an optimal policy</w:t>
+      </w:r>
+      <w:r>
+        <w:rPr>
+          <w:rFonts w:ascii="Arial" w:hAnsi="Arial" w:cs="Arial"/>
+          <w:sz w:val="22"/>
+          <w:szCs w:val="22"/>
+        </w:rPr>
+        <w:t xml:space="preserve"> wi</w:t>
+      </w:r>
+      <w:r>
+        <w:rPr>
+          <w:rFonts w:ascii="Arial" w:hAnsi="Arial" w:cs="Arial"/>
+          <w:sz w:val="22"/>
+          <w:szCs w:val="22"/>
+        </w:rPr>
+        <w:t>th a mean value per step of 1.896</w:t>
+      </w:r>
+      <w:bookmarkStart w:id="0" w:name="_GoBack"/>
+      <w:bookmarkEnd w:id="0"/>
+      <w:r>
+        <w:rPr>
+          <w:rFonts w:ascii="Arial" w:hAnsi="Arial" w:cs="Arial"/>
+          <w:sz w:val="22"/>
+          <w:szCs w:val="22"/>
+        </w:rPr>
+        <w:t xml:space="preserve">.  Ideally, we’d </w:t>
+      </w:r>
+      <w:r>
+        <w:rPr>
+          <w:rFonts w:ascii="Arial" w:hAnsi="Arial" w:cs="Arial"/>
+          <w:sz w:val="22"/>
+          <w:szCs w:val="22"/>
+        </w:rPr>
+        <w:t>generate</w:t>
+      </w:r>
+      <w:r>
+        <w:rPr>
+          <w:rFonts w:ascii="Arial" w:hAnsi="Arial" w:cs="Arial"/>
+          <w:sz w:val="22"/>
+          <w:szCs w:val="22"/>
+        </w:rPr>
+        <w:t xml:space="preserve"> 2 points per every step</w:t>
+      </w:r>
+      <w:r>
+        <w:rPr>
+          <w:rFonts w:ascii="Arial" w:hAnsi="Arial" w:cs="Arial"/>
+          <w:sz w:val="22"/>
+          <w:szCs w:val="22"/>
+        </w:rPr>
+        <w:t>, following the suggested plan,</w:t>
+      </w:r>
+      <w:r>
+        <w:rPr>
+          <w:rFonts w:ascii="Arial" w:hAnsi="Arial" w:cs="Arial"/>
+          <w:sz w:val="22"/>
+          <w:szCs w:val="22"/>
+        </w:rPr>
+        <w:t xml:space="preserve"> and not encounter any red lights or traffic.  </w:t>
+      </w:r>
+      <w:r>
+        <w:rPr>
+          <w:rFonts w:ascii="Arial" w:hAnsi="Arial" w:cs="Arial"/>
+          <w:sz w:val="22"/>
+          <w:szCs w:val="22"/>
+        </w:rPr>
+        <w:t>Waiting for an obstruction reduces the mean value per step.</w:t>
+      </w:r>
+      <w:r>
+        <w:rPr>
+          <w:rFonts w:ascii="Arial" w:hAnsi="Arial" w:cs="Arial"/>
+          <w:sz w:val="22"/>
+          <w:szCs w:val="22"/>
+        </w:rPr>
+        <w:t xml:space="preserve"> </w:t>
+      </w:r>
+      <w:r>
+        <w:rPr>
+          <w:rFonts w:ascii="Arial" w:hAnsi="Arial" w:cs="Arial"/>
+          <w:sz w:val="22"/>
+          <w:szCs w:val="22"/>
+        </w:rPr>
+        <w:t xml:space="preserve"> </w:t>
+      </w:r>
+      <w:r>
+        <w:rPr>
+          <w:rFonts w:ascii="Arial" w:hAnsi="Arial" w:cs="Arial"/>
+          <w:sz w:val="22"/>
+          <w:szCs w:val="22"/>
+        </w:rPr>
+        <w:t xml:space="preserve">The </w:t>
+      </w:r>
+      <w:r>
+        <w:rPr>
+          <w:rFonts w:ascii="Arial" w:hAnsi="Arial" w:cs="Arial"/>
+          <w:sz w:val="22"/>
+          <w:szCs w:val="22"/>
+        </w:rPr>
+        <w:t xml:space="preserve">truly </w:t>
+      </w:r>
+      <w:r>
+        <w:rPr>
+          <w:rFonts w:ascii="Arial" w:hAnsi="Arial" w:cs="Arial"/>
+          <w:sz w:val="22"/>
+          <w:szCs w:val="22"/>
+        </w:rPr>
+        <w:t>optimal policy should determi</w:t>
+      </w:r>
+      <w:r>
+        <w:rPr>
+          <w:rFonts w:ascii="Arial" w:hAnsi="Arial" w:cs="Arial"/>
+          <w:sz w:val="22"/>
+          <w:szCs w:val="22"/>
+        </w:rPr>
+        <w:t>ne this for all 256 states of “Q Space.”</w:t>
+      </w:r>
     </w:p>
     <w:p>
       <w:pPr>
@@ -3121,78 +3020,6 @@
           <w:szCs w:val="22"/>
         </w:rPr>
       </w:pPr>
-      <w:r>
-        <w:rPr>
-          <w:rFonts w:ascii="Arial" w:hAnsi="Arial" w:cs="Arial"/>
-          <w:sz w:val="22"/>
-          <w:szCs w:val="22"/>
-        </w:rPr>
-        <w:t xml:space="preserve">After 500 iterations we saw a mean of 55.25 </w:t>
-      </w:r>
-      <w:r>
-        <w:rPr>
-          <w:rFonts w:ascii="Arial" w:hAnsi="Arial" w:cs="Arial"/>
-          <w:sz w:val="22"/>
-          <w:szCs w:val="22"/>
-        </w:rPr>
-        <w:t xml:space="preserve">of the </w:t>
-      </w:r>
-      <w:r>
-        <w:rPr>
-          <w:rFonts w:ascii="Arial" w:hAnsi="Arial" w:cs="Arial"/>
-          <w:sz w:val="22"/>
-          <w:szCs w:val="22"/>
-        </w:rPr>
-        <w:t xml:space="preserve">256 states in </w:t>
-      </w:r>
-      <w:r>
-        <w:rPr>
-          <w:rFonts w:ascii="Arial" w:hAnsi="Arial" w:cs="Arial"/>
-          <w:sz w:val="22"/>
-          <w:szCs w:val="22"/>
-        </w:rPr>
-        <w:t xml:space="preserve">Q space </w:t>
-      </w:r>
-      <w:r>
-        <w:rPr>
-          <w:rFonts w:ascii="Arial" w:hAnsi="Arial" w:cs="Arial"/>
-          <w:sz w:val="22"/>
-          <w:szCs w:val="22"/>
-        </w:rPr>
-        <w:t xml:space="preserve">with a </w:t>
-      </w:r>
-      <w:r>
-        <w:rPr>
-          <w:rFonts w:ascii="Arial" w:hAnsi="Arial" w:cs="Arial"/>
-          <w:sz w:val="22"/>
-          <w:szCs w:val="22"/>
-        </w:rPr>
-        <w:t>standard deviation of 3.7</w:t>
-      </w:r>
-      <w:r>
-        <w:rPr>
-          <w:rFonts w:ascii="Arial" w:hAnsi="Arial" w:cs="Arial"/>
-          <w:sz w:val="22"/>
-          <w:szCs w:val="22"/>
-        </w:rPr>
-        <w:t xml:space="preserve">.   </w:t>
-      </w:r>
-      <w:r>
-        <w:rPr>
-          <w:rFonts w:ascii="Arial" w:hAnsi="Arial" w:cs="Arial"/>
-          <w:sz w:val="22"/>
-          <w:szCs w:val="22"/>
-        </w:rPr>
-        <w:t>The</w:t>
-      </w:r>
-      <w:r>
-        <w:rPr>
-          <w:rFonts w:ascii="Arial" w:hAnsi="Arial" w:cs="Arial"/>
-          <w:sz w:val="22"/>
-          <w:szCs w:val="22"/>
-        </w:rPr>
-        <w:t xml:space="preserve"> learner encountered between 47 and 63 states 95% of the time.</w:t>
-      </w:r>
     </w:p>
     <w:p>
       <w:pPr>
@@ -3202,6 +3029,78 @@
           <w:szCs w:val="22"/>
         </w:rPr>
       </w:pPr>
+      <w:r>
+        <w:rPr>
+          <w:rFonts w:ascii="Arial" w:hAnsi="Arial" w:cs="Arial"/>
+          <w:sz w:val="22"/>
+          <w:szCs w:val="22"/>
+        </w:rPr>
+        <w:t xml:space="preserve">After 500 iterations we saw a mean of 55.25 </w:t>
+      </w:r>
+      <w:r>
+        <w:rPr>
+          <w:rFonts w:ascii="Arial" w:hAnsi="Arial" w:cs="Arial"/>
+          <w:sz w:val="22"/>
+          <w:szCs w:val="22"/>
+        </w:rPr>
+        <w:t xml:space="preserve">of the </w:t>
+      </w:r>
+      <w:r>
+        <w:rPr>
+          <w:rFonts w:ascii="Arial" w:hAnsi="Arial" w:cs="Arial"/>
+          <w:sz w:val="22"/>
+          <w:szCs w:val="22"/>
+        </w:rPr>
+        <w:t xml:space="preserve">256 states in </w:t>
+      </w:r>
+      <w:r>
+        <w:rPr>
+          <w:rFonts w:ascii="Arial" w:hAnsi="Arial" w:cs="Arial"/>
+          <w:sz w:val="22"/>
+          <w:szCs w:val="22"/>
+        </w:rPr>
+        <w:t xml:space="preserve">Q space </w:t>
+      </w:r>
+      <w:r>
+        <w:rPr>
+          <w:rFonts w:ascii="Arial" w:hAnsi="Arial" w:cs="Arial"/>
+          <w:sz w:val="22"/>
+          <w:szCs w:val="22"/>
+        </w:rPr>
+        <w:t xml:space="preserve">with a </w:t>
+      </w:r>
+      <w:r>
+        <w:rPr>
+          <w:rFonts w:ascii="Arial" w:hAnsi="Arial" w:cs="Arial"/>
+          <w:sz w:val="22"/>
+          <w:szCs w:val="22"/>
+        </w:rPr>
+        <w:t>standard deviation of 3.7</w:t>
+      </w:r>
+      <w:r>
+        <w:rPr>
+          <w:rFonts w:ascii="Arial" w:hAnsi="Arial" w:cs="Arial"/>
+          <w:sz w:val="22"/>
+          <w:szCs w:val="22"/>
+        </w:rPr>
+        <w:t xml:space="preserve">.   </w:t>
+      </w:r>
+      <w:r>
+        <w:rPr>
+          <w:rFonts w:ascii="Arial" w:hAnsi="Arial" w:cs="Arial"/>
+          <w:sz w:val="22"/>
+          <w:szCs w:val="22"/>
+        </w:rPr>
+        <w:t>The</w:t>
+      </w:r>
+      <w:r>
+        <w:rPr>
+          <w:rFonts w:ascii="Arial" w:hAnsi="Arial" w:cs="Arial"/>
+          <w:sz w:val="22"/>
+          <w:szCs w:val="22"/>
+        </w:rPr>
+        <w:t xml:space="preserve"> learner encountered between 47 and 63 states 95% of the time.</w:t>
+      </w:r>
     </w:p>
     <w:p>
       <w:pPr>
@@ -3211,6 +3110,15 @@
           <w:szCs w:val="22"/>
         </w:rPr>
       </w:pPr>
+    </w:p>
+    <w:p>
+      <w:pPr>
+        <w:rPr>
+          <w:rFonts w:ascii="Arial" w:hAnsi="Arial" w:cs="Arial"/>
+          <w:sz w:val="22"/>
+          <w:szCs w:val="22"/>
+        </w:rPr>
+      </w:pPr>
       <w:r>
         <w:rPr>
           <w:rFonts w:ascii="Arial" w:hAnsi="Arial" w:cs="Arial"/>
@@ -3331,7 +3239,6 @@
         </w:rPr>
         <w:t xml:space="preserve">uld induce at least </w:t>
       </w:r>
-      <w:proofErr w:type="gramStart"/>
       <w:r>
         <w:rPr>
           <w:rFonts w:ascii="Arial" w:hAnsi="Arial" w:cs="Arial"/>
@@ -3346,16 +3253,7 @@
           <w:sz w:val="22"/>
           <w:szCs w:val="22"/>
         </w:rPr>
-        <w:t>step</w:t>
-      </w:r>
-      <w:proofErr w:type="gramEnd"/>
-      <w:r>
-        <w:rPr>
-          <w:rFonts w:ascii="Arial" w:hAnsi="Arial" w:cs="Arial"/>
-          <w:sz w:val="22"/>
-          <w:szCs w:val="22"/>
-        </w:rPr>
-        <w:t xml:space="preserve"> delay </w:t>
+        <w:t xml:space="preserve">step delay </w:t>
       </w:r>
       <w:r>
         <w:rPr>

</xml_diff>

<commit_message>
fix typo in report
</commit_message>
<xml_diff>
--- a/projects/smartcab/smartcab/report.docx
+++ b/projects/smartcab/smartcab/report.docx
@@ -1055,7 +1055,31 @@
           <w:bdr w:val="none" w:sz="0" w:space="0" w:color="auto" w:frame="1"/>
           <w:shd w:val="clear" w:color="auto" w:fill="FFFFFF"/>
         </w:rPr>
-        <w:t xml:space="preserve"> our motion.  We need to learn traffic patterns based on reward.  We get negative reward when we attempt to violate a rule of the road.  This is sufficient information to learn driving in the US on the left, or driving in the UK </w:t>
+        <w:t xml:space="preserve"> our motion.  We need to learn traffic patterns based on reward.  We get negative reward when we attempt to violate a rule of the road.  This is sufficient information to learn driving in the US on the </w:t>
+      </w:r>
+      <w:r>
+        <w:rPr>
+          <w:rFonts w:ascii="Arial" w:eastAsia="Times New Roman" w:hAnsi="Arial" w:cs="Arial"/>
+          <w:iCs/>
+          <w:color w:val="4F4F4F"/>
+          <w:sz w:val="22"/>
+          <w:szCs w:val="22"/>
+          <w:bdr w:val="none" w:sz="0" w:space="0" w:color="auto" w:frame="1"/>
+          <w:shd w:val="clear" w:color="auto" w:fill="FFFFFF"/>
+        </w:rPr>
+        <w:t>right</w:t>
+      </w:r>
+      <w:r>
+        <w:rPr>
+          <w:rFonts w:ascii="Arial" w:eastAsia="Times New Roman" w:hAnsi="Arial" w:cs="Arial"/>
+          <w:iCs/>
+          <w:color w:val="4F4F4F"/>
+          <w:sz w:val="22"/>
+          <w:szCs w:val="22"/>
+          <w:bdr w:val="none" w:sz="0" w:space="0" w:color="auto" w:frame="1"/>
+          <w:shd w:val="clear" w:color="auto" w:fill="FFFFFF"/>
+        </w:rPr>
+        <w:t xml:space="preserve">, or driving in the UK </w:t>
       </w:r>
       <w:r>
         <w:rPr>
@@ -1079,7 +1103,33 @@
           <w:bdr w:val="none" w:sz="0" w:space="0" w:color="auto" w:frame="1"/>
           <w:shd w:val="clear" w:color="auto" w:fill="FFFFFF"/>
         </w:rPr>
-        <w:t>on the right.</w:t>
+        <w:t xml:space="preserve">on the </w:t>
+      </w:r>
+      <w:r>
+        <w:rPr>
+          <w:rFonts w:ascii="Arial" w:eastAsia="Times New Roman" w:hAnsi="Arial" w:cs="Arial"/>
+          <w:iCs/>
+          <w:color w:val="4F4F4F"/>
+          <w:sz w:val="22"/>
+          <w:szCs w:val="22"/>
+          <w:bdr w:val="none" w:sz="0" w:space="0" w:color="auto" w:frame="1"/>
+          <w:shd w:val="clear" w:color="auto" w:fill="FFFFFF"/>
+        </w:rPr>
+        <w:t>left</w:t>
+      </w:r>
+      <w:bookmarkStart w:id="0" w:name="_GoBack"/>
+      <w:bookmarkEnd w:id="0"/>
+      <w:r>
+        <w:rPr>
+          <w:rFonts w:ascii="Arial" w:eastAsia="Times New Roman" w:hAnsi="Arial" w:cs="Arial"/>
+          <w:iCs/>
+          <w:color w:val="4F4F4F"/>
+          <w:sz w:val="22"/>
+          <w:szCs w:val="22"/>
+          <w:bdr w:val="none" w:sz="0" w:space="0" w:color="auto" w:frame="1"/>
+          <w:shd w:val="clear" w:color="auto" w:fill="FFFFFF"/>
+        </w:rPr>
+        <w:t>.</w:t>
       </w:r>
       <w:r>
         <w:rPr>
@@ -2913,8 +2963,6 @@
         </w:rPr>
         <w:t>th a mean value per step of 1.896</w:t>
       </w:r>
-      <w:bookmarkStart w:id="0" w:name="_GoBack"/>
-      <w:bookmarkEnd w:id="0"/>
       <w:r>
         <w:rPr>
           <w:rFonts w:ascii="Arial" w:hAnsi="Arial" w:cs="Arial"/>

</xml_diff>

<commit_message>
Address feedback in the first evaluation, adding in decay to alpha and gamma, tighter metrics, and a discussion on what it means to be an ideal policy.
</commit_message>
<xml_diff>
--- a/projects/smartcab/smartcab/report.docx
+++ b/projects/smartcab/smartcab/report.docx
@@ -11,13 +11,23 @@
           <w:szCs w:val="28"/>
         </w:rPr>
       </w:pPr>
+      <w:proofErr w:type="spellStart"/>
       <w:r>
         <w:rPr>
           <w:b/>
           <w:sz w:val="28"/>
           <w:szCs w:val="28"/>
         </w:rPr>
-        <w:t>SmartCab Project Report</w:t>
+        <w:t>SmartCab</w:t>
+      </w:r>
+      <w:proofErr w:type="spellEnd"/>
+      <w:r>
+        <w:rPr>
+          <w:b/>
+          <w:sz w:val="28"/>
+          <w:szCs w:val="28"/>
+        </w:rPr>
+        <w:t xml:space="preserve"> Project Report</w:t>
       </w:r>
     </w:p>
     <w:p/>
@@ -48,6 +58,7 @@
         </w:rPr>
         <w:t xml:space="preserve">Observe what you see with the agent's behavior as it takes random actions. Does the </w:t>
       </w:r>
+      <w:proofErr w:type="spellStart"/>
       <w:r>
         <w:rPr>
           <w:rFonts w:ascii="Arial" w:eastAsia="Times New Roman" w:hAnsi="Arial" w:cs="Arial"/>
@@ -63,6 +74,7 @@
         </w:rPr>
         <w:t>smartcab</w:t>
       </w:r>
+      <w:proofErr w:type="spellEnd"/>
       <w:r>
         <w:rPr>
           <w:rFonts w:ascii="Arial" w:eastAsia="Times New Roman" w:hAnsi="Arial" w:cs="Arial"/>
@@ -127,6 +139,7 @@
         </w:rPr>
         <w:t xml:space="preserve">random </w:t>
       </w:r>
+      <w:proofErr w:type="spellStart"/>
       <w:r>
         <w:rPr>
           <w:rFonts w:ascii="Arial" w:eastAsia="Times New Roman" w:hAnsi="Arial" w:cs="Arial"/>
@@ -149,7 +162,20 @@
           <w:bdr w:val="none" w:sz="0" w:space="0" w:color="auto" w:frame="1"/>
           <w:shd w:val="clear" w:color="auto" w:fill="FFFFFF"/>
         </w:rPr>
-        <w:t xml:space="preserve">ab </w:t>
+        <w:t>ab</w:t>
+      </w:r>
+      <w:proofErr w:type="spellEnd"/>
+      <w:r>
+        <w:rPr>
+          <w:rFonts w:ascii="Arial" w:eastAsia="Times New Roman" w:hAnsi="Arial" w:cs="Arial"/>
+          <w:iCs/>
+          <w:color w:val="4F4F4F"/>
+          <w:sz w:val="22"/>
+          <w:szCs w:val="22"/>
+          <w:bdr w:val="none" w:sz="0" w:space="0" w:color="auto" w:frame="1"/>
+          <w:shd w:val="clear" w:color="auto" w:fill="FFFFFF"/>
+        </w:rPr>
+        <w:t xml:space="preserve"> </w:t>
       </w:r>
       <w:r>
         <w:rPr>
@@ -306,7 +332,47 @@
           <w:bdr w:val="none" w:sz="0" w:space="0" w:color="auto" w:frame="1"/>
           <w:shd w:val="clear" w:color="auto" w:fill="FFFFFF"/>
         </w:rPr>
-        <w:t xml:space="preserve">(x,y) </w:t>
+        <w:t>(</w:t>
+      </w:r>
+      <w:proofErr w:type="spellStart"/>
+      <w:r>
+        <w:rPr>
+          <w:rFonts w:ascii="Arial" w:eastAsia="Times New Roman" w:hAnsi="Arial" w:cs="Arial"/>
+          <w:iCs/>
+          <w:color w:val="4F4F4F"/>
+          <w:sz w:val="22"/>
+          <w:szCs w:val="22"/>
+          <w:bdr w:val="none" w:sz="0" w:space="0" w:color="auto" w:frame="1"/>
+          <w:shd w:val="clear" w:color="auto" w:fill="FFFFFF"/>
+        </w:rPr>
+        <w:t>x</w:t>
+      </w:r>
+      <w:proofErr w:type="gramStart"/>
+      <w:r>
+        <w:rPr>
+          <w:rFonts w:ascii="Arial" w:eastAsia="Times New Roman" w:hAnsi="Arial" w:cs="Arial"/>
+          <w:iCs/>
+          <w:color w:val="4F4F4F"/>
+          <w:sz w:val="22"/>
+          <w:szCs w:val="22"/>
+          <w:bdr w:val="none" w:sz="0" w:space="0" w:color="auto" w:frame="1"/>
+          <w:shd w:val="clear" w:color="auto" w:fill="FFFFFF"/>
+        </w:rPr>
+        <w:t>,y</w:t>
+      </w:r>
+      <w:proofErr w:type="spellEnd"/>
+      <w:proofErr w:type="gramEnd"/>
+      <w:r>
+        <w:rPr>
+          <w:rFonts w:ascii="Arial" w:eastAsia="Times New Roman" w:hAnsi="Arial" w:cs="Arial"/>
+          <w:iCs/>
+          <w:color w:val="4F4F4F"/>
+          <w:sz w:val="22"/>
+          <w:szCs w:val="22"/>
+          <w:bdr w:val="none" w:sz="0" w:space="0" w:color="auto" w:frame="1"/>
+          <w:shd w:val="clear" w:color="auto" w:fill="FFFFFF"/>
+        </w:rPr>
+        <w:t xml:space="preserve">) </w:t>
       </w:r>
       <w:r>
         <w:rPr>
@@ -763,6 +829,7 @@
         </w:rPr>
         <w:t>What states have you identified that are appropriate for modeling the </w:t>
       </w:r>
+      <w:proofErr w:type="spellStart"/>
       <w:r>
         <w:rPr>
           <w:rFonts w:ascii="Arial" w:eastAsia="Times New Roman" w:hAnsi="Arial" w:cs="Arial"/>
@@ -778,6 +845,7 @@
         </w:rPr>
         <w:t>smartcab</w:t>
       </w:r>
+      <w:proofErr w:type="spellEnd"/>
       <w:r>
         <w:rPr>
           <w:rFonts w:ascii="Arial" w:eastAsia="Times New Roman" w:hAnsi="Arial" w:cs="Arial"/>
@@ -1117,8 +1185,6 @@
         </w:rPr>
         <w:t>left</w:t>
       </w:r>
-      <w:bookmarkStart w:id="0" w:name="_GoBack"/>
-      <w:bookmarkEnd w:id="0"/>
       <w:r>
         <w:rPr>
           <w:rFonts w:ascii="Arial" w:eastAsia="Times New Roman" w:hAnsi="Arial" w:cs="Arial"/>
@@ -1184,6 +1250,7 @@
         <w:lastRenderedPageBreak/>
         <w:t>How many states in total exist for the </w:t>
       </w:r>
+      <w:proofErr w:type="spellStart"/>
       <w:r>
         <w:rPr>
           <w:rFonts w:ascii="Arial" w:eastAsia="Times New Roman" w:hAnsi="Arial" w:cs="Arial"/>
@@ -1199,6 +1266,7 @@
         </w:rPr>
         <w:t>smartcab</w:t>
       </w:r>
+      <w:proofErr w:type="spellEnd"/>
       <w:r>
         <w:rPr>
           <w:rFonts w:ascii="Arial" w:eastAsia="Times New Roman" w:hAnsi="Arial" w:cs="Arial"/>
@@ -1539,6 +1607,7 @@
         </w:rPr>
         <w:t xml:space="preserve">), </w:t>
       </w:r>
+      <w:proofErr w:type="gramStart"/>
       <w:r>
         <w:rPr>
           <w:rFonts w:ascii="Arial" w:eastAsia="Times New Roman" w:hAnsi="Arial" w:cs="Arial"/>
@@ -1551,6 +1620,7 @@
         </w:rPr>
         <w:t>4</w:t>
       </w:r>
+      <w:proofErr w:type="gramEnd"/>
       <w:r>
         <w:rPr>
           <w:rFonts w:ascii="Arial" w:eastAsia="Times New Roman" w:hAnsi="Arial" w:cs="Arial"/>
@@ -2045,7 +2115,19 @@
           <w:bdr w:val="none" w:sz="0" w:space="0" w:color="auto" w:frame="1"/>
           <w:shd w:val="clear" w:color="auto" w:fill="FFFFFF"/>
         </w:rPr>
-        <w:t>I tested the algorithm by varying alpha and gamma from 0.2 to 0.8 then ran 500 trials with the same random seed.  From here I calculated the mean score and the mean number of steps in all successful trials, then divided score by steps to achieve a mean value per step.  We show these blow:</w:t>
+        <w:t xml:space="preserve">I tested the algorithm by varying alpha and gamma from 0.2 to 0.8 then ran 500 trials with the same random seed.  From here I calculated the mean score and the mean number of steps in all successful trials, then divided score by steps to </w:t>
+      </w:r>
+      <w:r>
+        <w:rPr>
+          <w:rFonts w:ascii="Arial" w:eastAsia="Times New Roman" w:hAnsi="Arial" w:cs="Arial"/>
+          <w:iCs/>
+          <w:color w:val="4F4F4F"/>
+          <w:sz w:val="22"/>
+          <w:szCs w:val="22"/>
+          <w:bdr w:val="none" w:sz="0" w:space="0" w:color="auto" w:frame="1"/>
+          <w:shd w:val="clear" w:color="auto" w:fill="FFFFFF"/>
+        </w:rPr>
+        <w:t>achieve a mean value per step (note: these charts can be produced by running the code):</w:t>
       </w:r>
     </w:p>
     <w:p>
@@ -2345,7 +2427,7 @@
                 <w:sz w:val="22"/>
                 <w:szCs w:val="22"/>
               </w:rPr>
-              <w:t>1.857</w:t>
+              <w:t>1.806</w:t>
             </w:r>
           </w:p>
         </w:tc>
@@ -2370,7 +2452,7 @@
                 <w:sz w:val="22"/>
                 <w:szCs w:val="22"/>
               </w:rPr>
-              <w:t>1.805</w:t>
+              <w:t>1.841</w:t>
             </w:r>
           </w:p>
         </w:tc>
@@ -2395,7 +2477,7 @@
                 <w:sz w:val="22"/>
                 <w:szCs w:val="22"/>
               </w:rPr>
-              <w:t>1.817</w:t>
+              <w:t>1.870</w:t>
             </w:r>
           </w:p>
         </w:tc>
@@ -2420,7 +2502,7 @@
                 <w:sz w:val="22"/>
                 <w:szCs w:val="22"/>
               </w:rPr>
-              <w:t>1.817</w:t>
+              <w:t>1.799</w:t>
             </w:r>
           </w:p>
         </w:tc>
@@ -2484,7 +2566,7 @@
                 <w:sz w:val="22"/>
                 <w:szCs w:val="22"/>
               </w:rPr>
-              <w:t>1.779</w:t>
+              <w:t>1.829</w:t>
             </w:r>
           </w:p>
         </w:tc>
@@ -2509,7 +2591,7 @@
                 <w:sz w:val="22"/>
                 <w:szCs w:val="22"/>
               </w:rPr>
-              <w:t>1.807</w:t>
+              <w:t>1.881</w:t>
             </w:r>
           </w:p>
         </w:tc>
@@ -2522,7 +2604,6 @@
               <w:cnfStyle w:val="000000010000" w:firstRow="0" w:lastRow="0" w:firstColumn="0" w:lastColumn="0" w:oddVBand="0" w:evenVBand="0" w:oddHBand="0" w:evenHBand="1" w:firstRowFirstColumn="0" w:firstRowLastColumn="0" w:lastRowFirstColumn="0" w:lastRowLastColumn="0"/>
               <w:rPr>
                 <w:rFonts w:ascii="Arial" w:eastAsia="Times New Roman" w:hAnsi="Arial" w:cs="Arial"/>
-                <w:b/>
                 <w:i/>
                 <w:sz w:val="22"/>
                 <w:szCs w:val="22"/>
@@ -2531,12 +2612,11 @@
             <w:r>
               <w:rPr>
                 <w:rFonts w:ascii="Arial" w:eastAsia="Times New Roman" w:hAnsi="Arial" w:cs="Arial"/>
-                <w:b/>
-                <w:i/>
-                <w:sz w:val="22"/>
-                <w:szCs w:val="22"/>
-              </w:rPr>
-              <w:t>1.896</w:t>
+                <w:i/>
+                <w:sz w:val="22"/>
+                <w:szCs w:val="22"/>
+              </w:rPr>
+              <w:t>1.857</w:t>
             </w:r>
           </w:p>
         </w:tc>
@@ -2561,7 +2641,7 @@
                 <w:sz w:val="22"/>
                 <w:szCs w:val="22"/>
               </w:rPr>
-              <w:t>1.878</w:t>
+              <w:t>1.848</w:t>
             </w:r>
           </w:p>
         </w:tc>
@@ -2625,7 +2705,7 @@
                 <w:sz w:val="22"/>
                 <w:szCs w:val="22"/>
               </w:rPr>
-              <w:t>1.875</w:t>
+              <w:t>1.791</w:t>
             </w:r>
           </w:p>
         </w:tc>
@@ -2650,7 +2730,7 @@
                 <w:sz w:val="22"/>
                 <w:szCs w:val="22"/>
               </w:rPr>
-              <w:t>1.767</w:t>
+              <w:t>1.842</w:t>
             </w:r>
           </w:p>
         </w:tc>
@@ -2675,7 +2755,7 @@
                 <w:sz w:val="22"/>
                 <w:szCs w:val="22"/>
               </w:rPr>
-              <w:t>1.807</w:t>
+              <w:t>1.881</w:t>
             </w:r>
           </w:p>
         </w:tc>
@@ -2700,7 +2780,7 @@
                 <w:sz w:val="22"/>
                 <w:szCs w:val="22"/>
               </w:rPr>
-              <w:t>1.772</w:t>
+              <w:t>1.853</w:t>
             </w:r>
           </w:p>
         </w:tc>
@@ -2752,6 +2832,7 @@
               <w:cnfStyle w:val="000000010000" w:firstRow="0" w:lastRow="0" w:firstColumn="0" w:lastColumn="0" w:oddVBand="0" w:evenVBand="0" w:oddHBand="0" w:evenHBand="1" w:firstRowFirstColumn="0" w:firstRowLastColumn="0" w:lastRowFirstColumn="0" w:lastRowLastColumn="0"/>
               <w:rPr>
                 <w:rFonts w:ascii="Arial" w:eastAsia="Times New Roman" w:hAnsi="Arial" w:cs="Arial"/>
+                <w:b/>
                 <w:i/>
                 <w:sz w:val="22"/>
                 <w:szCs w:val="22"/>
@@ -2760,11 +2841,12 @@
             <w:r>
               <w:rPr>
                 <w:rFonts w:ascii="Arial" w:eastAsia="Times New Roman" w:hAnsi="Arial" w:cs="Arial"/>
-                <w:i/>
-                <w:sz w:val="22"/>
-                <w:szCs w:val="22"/>
-              </w:rPr>
-              <w:t>1.834</w:t>
+                <w:b/>
+                <w:i/>
+                <w:sz w:val="22"/>
+                <w:szCs w:val="22"/>
+              </w:rPr>
+              <w:t>1.913</w:t>
             </w:r>
           </w:p>
         </w:tc>
@@ -2789,7 +2871,7 @@
                 <w:sz w:val="22"/>
                 <w:szCs w:val="22"/>
               </w:rPr>
-              <w:t>1.876</w:t>
+              <w:t>1.791</w:t>
             </w:r>
           </w:p>
         </w:tc>
@@ -2814,7 +2896,7 @@
                 <w:sz w:val="22"/>
                 <w:szCs w:val="22"/>
               </w:rPr>
-              <w:t>1.783</w:t>
+              <w:t>1.829</w:t>
             </w:r>
           </w:p>
         </w:tc>
@@ -2827,7 +2909,6 @@
               <w:cnfStyle w:val="000000010000" w:firstRow="0" w:lastRow="0" w:firstColumn="0" w:lastColumn="0" w:oddVBand="0" w:evenVBand="0" w:oddHBand="0" w:evenHBand="1" w:firstRowFirstColumn="0" w:firstRowLastColumn="0" w:lastRowFirstColumn="0" w:lastRowLastColumn="0"/>
               <w:rPr>
                 <w:rFonts w:ascii="Arial" w:eastAsia="Times New Roman" w:hAnsi="Arial" w:cs="Arial"/>
-                <w:b/>
                 <w:i/>
                 <w:sz w:val="22"/>
                 <w:szCs w:val="22"/>
@@ -2836,12 +2917,11 @@
             <w:r>
               <w:rPr>
                 <w:rFonts w:ascii="Arial" w:eastAsia="Times New Roman" w:hAnsi="Arial" w:cs="Arial"/>
-                <w:b/>
-                <w:i/>
-                <w:sz w:val="22"/>
-                <w:szCs w:val="22"/>
-              </w:rPr>
-              <w:t>1.896</w:t>
+                <w:i/>
+                <w:sz w:val="22"/>
+                <w:szCs w:val="22"/>
+              </w:rPr>
+              <w:t>1.857</w:t>
             </w:r>
           </w:p>
         </w:tc>
@@ -2871,23 +2951,31 @@
           <w:sz w:val="22"/>
           <w:szCs w:val="22"/>
         </w:rPr>
-        <w:t>There’s a tie!  I then chose the settings that had the higher overall mean score, which would choose alpha=0.4 and gamma=0.6.  The winning settings successfully completed 496 of the 500 trials</w:t>
-      </w:r>
-      <w:r>
-        <w:rPr>
-          <w:rFonts w:ascii="Arial" w:eastAsia="Times New Roman" w:hAnsi="Arial" w:cs="Arial"/>
-          <w:sz w:val="22"/>
-          <w:szCs w:val="22"/>
-        </w:rPr>
-        <w:t xml:space="preserve">, </w:t>
-      </w:r>
-      <w:r>
-        <w:rPr>
-          <w:rFonts w:ascii="Arial" w:eastAsia="Times New Roman" w:hAnsi="Arial" w:cs="Arial"/>
-          <w:sz w:val="22"/>
-          <w:szCs w:val="22"/>
-        </w:rPr>
-        <w:t>a 99.2% win rate.</w:t>
+        <w:t xml:space="preserve">The best settings </w:t>
+      </w:r>
+      <w:r>
+        <w:rPr>
+          <w:rFonts w:ascii="Arial" w:eastAsia="Times New Roman" w:hAnsi="Arial" w:cs="Arial"/>
+          <w:sz w:val="22"/>
+          <w:szCs w:val="22"/>
+        </w:rPr>
+        <w:t>had the higher overall mean sco</w:t>
+      </w:r>
+      <w:r>
+        <w:rPr>
+          <w:rFonts w:ascii="Arial" w:eastAsia="Times New Roman" w:hAnsi="Arial" w:cs="Arial"/>
+          <w:sz w:val="22"/>
+          <w:szCs w:val="22"/>
+        </w:rPr>
+        <w:t>re, which woul</w:t>
+      </w:r>
+      <w:r>
+        <w:rPr>
+          <w:rFonts w:ascii="Arial" w:eastAsia="Times New Roman" w:hAnsi="Arial" w:cs="Arial"/>
+          <w:sz w:val="22"/>
+          <w:szCs w:val="22"/>
+        </w:rPr>
+        <w:t>d choose alpha=0.8 and gamma=0.2.  As you can see below, the win rates for these settings are quite close, hence the need to differentiate on just how well they executed each step!</w:t>
       </w:r>
     </w:p>
     <w:p>
@@ -2901,31 +2989,764 @@
     </w:p>
     <w:p>
       <w:pPr>
-        <w:rPr>
-          <w:rFonts w:ascii="Arial" w:eastAsia="Times New Roman" w:hAnsi="Arial" w:cs="Arial"/>
-          <w:color w:val="C0504D" w:themeColor="accent2"/>
-          <w:sz w:val="22"/>
-          <w:szCs w:val="22"/>
-        </w:rPr>
-      </w:pPr>
-      <w:r>
-        <w:rPr>
-          <w:rFonts w:ascii="Arial" w:eastAsia="Times New Roman" w:hAnsi="Arial" w:cs="Arial"/>
-          <w:i/>
-          <w:iCs/>
-          <w:color w:val="C0504D" w:themeColor="accent2"/>
-          <w:sz w:val="22"/>
-          <w:szCs w:val="22"/>
-          <w:bdr w:val="none" w:sz="0" w:space="0" w:color="auto" w:frame="1"/>
-          <w:shd w:val="clear" w:color="auto" w:fill="FFFFFF"/>
-        </w:rPr>
-        <w:t>Does your agent get close to finding an optimal policy, i.e. reach the destination in the minimum possible time, and not incur any penalties? How would you describe an optimal policy for this problem?</w:t>
+        <w:jc w:val="center"/>
+        <w:rPr>
+          <w:rFonts w:ascii="Arial" w:eastAsia="Times New Roman" w:hAnsi="Arial" w:cs="Arial"/>
+          <w:b/>
+          <w:iCs/>
+          <w:color w:val="4F4F4F"/>
+          <w:sz w:val="18"/>
+          <w:szCs w:val="18"/>
+          <w:bdr w:val="none" w:sz="0" w:space="0" w:color="auto" w:frame="1"/>
+          <w:shd w:val="clear" w:color="auto" w:fill="FFFFFF"/>
+        </w:rPr>
+      </w:pPr>
+      <w:r>
+        <w:rPr>
+          <w:rFonts w:ascii="Arial" w:eastAsia="Times New Roman" w:hAnsi="Arial" w:cs="Arial"/>
+          <w:b/>
+          <w:iCs/>
+          <w:color w:val="4F4F4F"/>
+          <w:sz w:val="18"/>
+          <w:szCs w:val="18"/>
+          <w:bdr w:val="none" w:sz="0" w:space="0" w:color="auto" w:frame="1"/>
+          <w:shd w:val="clear" w:color="auto" w:fill="FFFFFF"/>
+        </w:rPr>
+        <w:t>Win Rate by v</w:t>
+      </w:r>
+      <w:r>
+        <w:rPr>
+          <w:rFonts w:ascii="Arial" w:eastAsia="Times New Roman" w:hAnsi="Arial" w:cs="Arial"/>
+          <w:b/>
+          <w:iCs/>
+          <w:color w:val="4F4F4F"/>
+          <w:sz w:val="18"/>
+          <w:szCs w:val="18"/>
+          <w:bdr w:val="none" w:sz="0" w:space="0" w:color="auto" w:frame="1"/>
+          <w:shd w:val="clear" w:color="auto" w:fill="FFFFFF"/>
+        </w:rPr>
+        <w:t>arying alpha, gamma</w:t>
+      </w:r>
+      <w:r>
+        <w:rPr>
+          <w:rFonts w:ascii="Arial" w:eastAsia="Times New Roman" w:hAnsi="Arial" w:cs="Arial"/>
+          <w:b/>
+          <w:iCs/>
+          <w:color w:val="4F4F4F"/>
+          <w:sz w:val="18"/>
+          <w:szCs w:val="18"/>
+          <w:bdr w:val="none" w:sz="0" w:space="0" w:color="auto" w:frame="1"/>
+          <w:shd w:val="clear" w:color="auto" w:fill="FFFFFF"/>
+        </w:rPr>
+        <w:t xml:space="preserve"> in our Q-Learning Agent</w:t>
       </w:r>
     </w:p>
     <w:p>
       <w:pPr>
         <w:rPr>
-          <w:rFonts w:ascii="Arial" w:hAnsi="Arial" w:cs="Arial"/>
+          <w:rFonts w:ascii="Arial" w:eastAsia="Times New Roman" w:hAnsi="Arial" w:cs="Arial"/>
+          <w:sz w:val="22"/>
+          <w:szCs w:val="22"/>
+        </w:rPr>
+      </w:pPr>
+    </w:p>
+    <w:tbl>
+      <w:tblPr>
+        <w:tblStyle w:val="LightGrid-Accent4"/>
+        <w:tblW w:w="0" w:type="auto"/>
+        <w:tblLook w:val="04A0" w:firstRow="1" w:lastRow="0" w:firstColumn="1" w:lastColumn="0" w:noHBand="0" w:noVBand="1"/>
+      </w:tblPr>
+      <w:tblGrid>
+        <w:gridCol w:w="1771"/>
+        <w:gridCol w:w="1771"/>
+        <w:gridCol w:w="1771"/>
+        <w:gridCol w:w="1771"/>
+        <w:gridCol w:w="1772"/>
+      </w:tblGrid>
+      <w:tr>
+        <w:trPr>
+          <w:cnfStyle w:val="100000000000" w:firstRow="1" w:lastRow="0" w:firstColumn="0" w:lastColumn="0" w:oddVBand="0" w:evenVBand="0" w:oddHBand="0" w:evenHBand="0" w:firstRowFirstColumn="0" w:firstRowLastColumn="0" w:lastRowFirstColumn="0" w:lastRowLastColumn="0"/>
+        </w:trPr>
+        <w:tc>
+          <w:tcPr>
+            <w:cnfStyle w:val="001000000000" w:firstRow="0" w:lastRow="0" w:firstColumn="1" w:lastColumn="0" w:oddVBand="0" w:evenVBand="0" w:oddHBand="0" w:evenHBand="0" w:firstRowFirstColumn="0" w:firstRowLastColumn="0" w:lastRowFirstColumn="0" w:lastRowLastColumn="0"/>
+            <w:tcW w:w="1771" w:type="dxa"/>
+          </w:tcPr>
+          <w:p>
+            <w:pPr>
+              <w:rPr>
+                <w:rFonts w:ascii="Arial" w:eastAsia="Times New Roman" w:hAnsi="Arial" w:cs="Arial"/>
+                <w:i/>
+                <w:sz w:val="22"/>
+                <w:szCs w:val="22"/>
+              </w:rPr>
+            </w:pPr>
+          </w:p>
+        </w:tc>
+        <w:tc>
+          <w:tcPr>
+            <w:tcW w:w="1771" w:type="dxa"/>
+          </w:tcPr>
+          <w:p>
+            <w:pPr>
+              <w:cnfStyle w:val="100000000000" w:firstRow="1" w:lastRow="0" w:firstColumn="0" w:lastColumn="0" w:oddVBand="0" w:evenVBand="0" w:oddHBand="0" w:evenHBand="0" w:firstRowFirstColumn="0" w:firstRowLastColumn="0" w:lastRowFirstColumn="0" w:lastRowLastColumn="0"/>
+              <w:rPr>
+                <w:rFonts w:ascii="Arial" w:eastAsia="Times New Roman" w:hAnsi="Arial" w:cs="Arial"/>
+                <w:i/>
+                <w:sz w:val="22"/>
+                <w:szCs w:val="22"/>
+              </w:rPr>
+            </w:pPr>
+            <w:r>
+              <w:rPr>
+                <w:rFonts w:ascii="Arial" w:eastAsia="Times New Roman" w:hAnsi="Arial" w:cs="Arial"/>
+                <w:i/>
+                <w:sz w:val="22"/>
+                <w:szCs w:val="22"/>
+              </w:rPr>
+              <w:t xml:space="preserve">δ = </w:t>
+            </w:r>
+            <w:r>
+              <w:rPr>
+                <w:rFonts w:ascii="Arial" w:eastAsia="Times New Roman" w:hAnsi="Arial" w:cs="Arial"/>
+                <w:i/>
+                <w:sz w:val="22"/>
+                <w:szCs w:val="22"/>
+              </w:rPr>
+              <w:t>0.2</w:t>
+            </w:r>
+          </w:p>
+        </w:tc>
+        <w:tc>
+          <w:tcPr>
+            <w:tcW w:w="1771" w:type="dxa"/>
+          </w:tcPr>
+          <w:p>
+            <w:pPr>
+              <w:cnfStyle w:val="100000000000" w:firstRow="1" w:lastRow="0" w:firstColumn="0" w:lastColumn="0" w:oddVBand="0" w:evenVBand="0" w:oddHBand="0" w:evenHBand="0" w:firstRowFirstColumn="0" w:firstRowLastColumn="0" w:lastRowFirstColumn="0" w:lastRowLastColumn="0"/>
+              <w:rPr>
+                <w:rFonts w:ascii="Arial" w:eastAsia="Times New Roman" w:hAnsi="Arial" w:cs="Arial"/>
+                <w:i/>
+                <w:sz w:val="22"/>
+                <w:szCs w:val="22"/>
+              </w:rPr>
+            </w:pPr>
+            <w:r>
+              <w:rPr>
+                <w:rFonts w:ascii="Arial" w:eastAsia="Times New Roman" w:hAnsi="Arial" w:cs="Arial"/>
+                <w:i/>
+                <w:sz w:val="22"/>
+                <w:szCs w:val="22"/>
+              </w:rPr>
+              <w:t xml:space="preserve">δ = </w:t>
+            </w:r>
+            <w:r>
+              <w:rPr>
+                <w:rFonts w:ascii="Arial" w:eastAsia="Times New Roman" w:hAnsi="Arial" w:cs="Arial"/>
+                <w:i/>
+                <w:sz w:val="22"/>
+                <w:szCs w:val="22"/>
+              </w:rPr>
+              <w:t>0.4</w:t>
+            </w:r>
+          </w:p>
+        </w:tc>
+        <w:tc>
+          <w:tcPr>
+            <w:tcW w:w="1771" w:type="dxa"/>
+          </w:tcPr>
+          <w:p>
+            <w:pPr>
+              <w:cnfStyle w:val="100000000000" w:firstRow="1" w:lastRow="0" w:firstColumn="0" w:lastColumn="0" w:oddVBand="0" w:evenVBand="0" w:oddHBand="0" w:evenHBand="0" w:firstRowFirstColumn="0" w:firstRowLastColumn="0" w:lastRowFirstColumn="0" w:lastRowLastColumn="0"/>
+              <w:rPr>
+                <w:rFonts w:ascii="Arial" w:eastAsia="Times New Roman" w:hAnsi="Arial" w:cs="Arial"/>
+                <w:i/>
+                <w:sz w:val="22"/>
+                <w:szCs w:val="22"/>
+              </w:rPr>
+            </w:pPr>
+            <w:r>
+              <w:rPr>
+                <w:rFonts w:ascii="Arial" w:eastAsia="Times New Roman" w:hAnsi="Arial" w:cs="Arial"/>
+                <w:i/>
+                <w:sz w:val="22"/>
+                <w:szCs w:val="22"/>
+              </w:rPr>
+              <w:t xml:space="preserve">δ = </w:t>
+            </w:r>
+            <w:r>
+              <w:rPr>
+                <w:rFonts w:ascii="Arial" w:eastAsia="Times New Roman" w:hAnsi="Arial" w:cs="Arial"/>
+                <w:i/>
+                <w:sz w:val="22"/>
+                <w:szCs w:val="22"/>
+              </w:rPr>
+              <w:t>0.6</w:t>
+            </w:r>
+          </w:p>
+        </w:tc>
+        <w:tc>
+          <w:tcPr>
+            <w:tcW w:w="1772" w:type="dxa"/>
+          </w:tcPr>
+          <w:p>
+            <w:pPr>
+              <w:cnfStyle w:val="100000000000" w:firstRow="1" w:lastRow="0" w:firstColumn="0" w:lastColumn="0" w:oddVBand="0" w:evenVBand="0" w:oddHBand="0" w:evenHBand="0" w:firstRowFirstColumn="0" w:firstRowLastColumn="0" w:lastRowFirstColumn="0" w:lastRowLastColumn="0"/>
+              <w:rPr>
+                <w:rFonts w:ascii="Arial" w:eastAsia="Times New Roman" w:hAnsi="Arial" w:cs="Arial"/>
+                <w:i/>
+                <w:sz w:val="22"/>
+                <w:szCs w:val="22"/>
+              </w:rPr>
+            </w:pPr>
+            <w:r>
+              <w:rPr>
+                <w:rFonts w:ascii="Arial" w:eastAsia="Times New Roman" w:hAnsi="Arial" w:cs="Arial"/>
+                <w:i/>
+                <w:sz w:val="22"/>
+                <w:szCs w:val="22"/>
+              </w:rPr>
+              <w:t xml:space="preserve">δ = </w:t>
+            </w:r>
+            <w:r>
+              <w:rPr>
+                <w:rFonts w:ascii="Arial" w:eastAsia="Times New Roman" w:hAnsi="Arial" w:cs="Arial"/>
+                <w:i/>
+                <w:sz w:val="22"/>
+                <w:szCs w:val="22"/>
+              </w:rPr>
+              <w:t>0.8</w:t>
+            </w:r>
+          </w:p>
+        </w:tc>
+      </w:tr>
+      <w:tr>
+        <w:trPr>
+          <w:cnfStyle w:val="000000100000" w:firstRow="0" w:lastRow="0" w:firstColumn="0" w:lastColumn="0" w:oddVBand="0" w:evenVBand="0" w:oddHBand="1" w:evenHBand="0" w:firstRowFirstColumn="0" w:firstRowLastColumn="0" w:lastRowFirstColumn="0" w:lastRowLastColumn="0"/>
+        </w:trPr>
+        <w:tc>
+          <w:tcPr>
+            <w:cnfStyle w:val="001000000000" w:firstRow="0" w:lastRow="0" w:firstColumn="1" w:lastColumn="0" w:oddVBand="0" w:evenVBand="0" w:oddHBand="0" w:evenHBand="0" w:firstRowFirstColumn="0" w:firstRowLastColumn="0" w:lastRowFirstColumn="0" w:lastRowLastColumn="0"/>
+            <w:tcW w:w="1771" w:type="dxa"/>
+          </w:tcPr>
+          <w:p>
+            <w:pPr>
+              <w:rPr>
+                <w:rFonts w:ascii="Arial" w:eastAsia="Times New Roman" w:hAnsi="Arial" w:cs="Arial"/>
+                <w:i/>
+                <w:sz w:val="22"/>
+                <w:szCs w:val="22"/>
+              </w:rPr>
+            </w:pPr>
+            <w:r>
+              <w:rPr>
+                <w:rFonts w:ascii="Arial" w:eastAsia="Times New Roman" w:hAnsi="Arial" w:cs="Arial"/>
+                <w:i/>
+                <w:sz w:val="22"/>
+                <w:szCs w:val="22"/>
+              </w:rPr>
+              <w:t>α = 0.2</w:t>
+            </w:r>
+          </w:p>
+        </w:tc>
+        <w:tc>
+          <w:tcPr>
+            <w:tcW w:w="1771" w:type="dxa"/>
+          </w:tcPr>
+          <w:p>
+            <w:pPr>
+              <w:cnfStyle w:val="000000100000" w:firstRow="0" w:lastRow="0" w:firstColumn="0" w:lastColumn="0" w:oddVBand="0" w:evenVBand="0" w:oddHBand="1" w:evenHBand="0" w:firstRowFirstColumn="0" w:firstRowLastColumn="0" w:lastRowFirstColumn="0" w:lastRowLastColumn="0"/>
+              <w:rPr>
+                <w:rFonts w:ascii="Arial" w:eastAsia="Times New Roman" w:hAnsi="Arial" w:cs="Arial"/>
+                <w:i/>
+                <w:sz w:val="22"/>
+                <w:szCs w:val="22"/>
+              </w:rPr>
+            </w:pPr>
+            <w:r>
+              <w:rPr>
+                <w:rFonts w:ascii="Arial" w:eastAsia="Times New Roman" w:hAnsi="Arial" w:cs="Arial"/>
+                <w:i/>
+                <w:sz w:val="22"/>
+                <w:szCs w:val="22"/>
+              </w:rPr>
+              <w:t>0.990</w:t>
+            </w:r>
+          </w:p>
+        </w:tc>
+        <w:tc>
+          <w:tcPr>
+            <w:tcW w:w="1771" w:type="dxa"/>
+          </w:tcPr>
+          <w:p>
+            <w:pPr>
+              <w:cnfStyle w:val="000000100000" w:firstRow="0" w:lastRow="0" w:firstColumn="0" w:lastColumn="0" w:oddVBand="0" w:evenVBand="0" w:oddHBand="1" w:evenHBand="0" w:firstRowFirstColumn="0" w:firstRowLastColumn="0" w:lastRowFirstColumn="0" w:lastRowLastColumn="0"/>
+              <w:rPr>
+                <w:rFonts w:ascii="Arial" w:eastAsia="Times New Roman" w:hAnsi="Arial" w:cs="Arial"/>
+                <w:i/>
+                <w:sz w:val="22"/>
+                <w:szCs w:val="22"/>
+              </w:rPr>
+            </w:pPr>
+            <w:r>
+              <w:rPr>
+                <w:rFonts w:ascii="Arial" w:eastAsia="Times New Roman" w:hAnsi="Arial" w:cs="Arial"/>
+                <w:i/>
+                <w:sz w:val="22"/>
+                <w:szCs w:val="22"/>
+              </w:rPr>
+              <w:t>0.998</w:t>
+            </w:r>
+          </w:p>
+        </w:tc>
+        <w:tc>
+          <w:tcPr>
+            <w:tcW w:w="1771" w:type="dxa"/>
+          </w:tcPr>
+          <w:p>
+            <w:pPr>
+              <w:cnfStyle w:val="000000100000" w:firstRow="0" w:lastRow="0" w:firstColumn="0" w:lastColumn="0" w:oddVBand="0" w:evenVBand="0" w:oddHBand="1" w:evenHBand="0" w:firstRowFirstColumn="0" w:firstRowLastColumn="0" w:lastRowFirstColumn="0" w:lastRowLastColumn="0"/>
+              <w:rPr>
+                <w:rFonts w:ascii="Arial" w:eastAsia="Times New Roman" w:hAnsi="Arial" w:cs="Arial"/>
+                <w:i/>
+                <w:sz w:val="22"/>
+                <w:szCs w:val="22"/>
+              </w:rPr>
+            </w:pPr>
+            <w:r>
+              <w:rPr>
+                <w:rFonts w:ascii="Arial" w:eastAsia="Times New Roman" w:hAnsi="Arial" w:cs="Arial"/>
+                <w:i/>
+                <w:sz w:val="22"/>
+                <w:szCs w:val="22"/>
+              </w:rPr>
+              <w:t>0.996</w:t>
+            </w:r>
+          </w:p>
+        </w:tc>
+        <w:tc>
+          <w:tcPr>
+            <w:tcW w:w="1772" w:type="dxa"/>
+          </w:tcPr>
+          <w:p>
+            <w:pPr>
+              <w:cnfStyle w:val="000000100000" w:firstRow="0" w:lastRow="0" w:firstColumn="0" w:lastColumn="0" w:oddVBand="0" w:evenVBand="0" w:oddHBand="1" w:evenHBand="0" w:firstRowFirstColumn="0" w:firstRowLastColumn="0" w:lastRowFirstColumn="0" w:lastRowLastColumn="0"/>
+              <w:rPr>
+                <w:rFonts w:ascii="Arial" w:eastAsia="Times New Roman" w:hAnsi="Arial" w:cs="Arial"/>
+                <w:i/>
+                <w:sz w:val="22"/>
+                <w:szCs w:val="22"/>
+              </w:rPr>
+            </w:pPr>
+            <w:r>
+              <w:rPr>
+                <w:rFonts w:ascii="Arial" w:eastAsia="Times New Roman" w:hAnsi="Arial" w:cs="Arial"/>
+                <w:i/>
+                <w:sz w:val="22"/>
+                <w:szCs w:val="22"/>
+              </w:rPr>
+              <w:t>0.988</w:t>
+            </w:r>
+          </w:p>
+        </w:tc>
+      </w:tr>
+      <w:tr>
+        <w:trPr>
+          <w:cnfStyle w:val="000000010000" w:firstRow="0" w:lastRow="0" w:firstColumn="0" w:lastColumn="0" w:oddVBand="0" w:evenVBand="0" w:oddHBand="0" w:evenHBand="1" w:firstRowFirstColumn="0" w:firstRowLastColumn="0" w:lastRowFirstColumn="0" w:lastRowLastColumn="0"/>
+        </w:trPr>
+        <w:tc>
+          <w:tcPr>
+            <w:cnfStyle w:val="001000000000" w:firstRow="0" w:lastRow="0" w:firstColumn="1" w:lastColumn="0" w:oddVBand="0" w:evenVBand="0" w:oddHBand="0" w:evenHBand="0" w:firstRowFirstColumn="0" w:firstRowLastColumn="0" w:lastRowFirstColumn="0" w:lastRowLastColumn="0"/>
+            <w:tcW w:w="1771" w:type="dxa"/>
+          </w:tcPr>
+          <w:p>
+            <w:pPr>
+              <w:rPr>
+                <w:rFonts w:ascii="Arial" w:eastAsia="Times New Roman" w:hAnsi="Arial" w:cs="Arial"/>
+                <w:i/>
+                <w:sz w:val="22"/>
+                <w:szCs w:val="22"/>
+              </w:rPr>
+            </w:pPr>
+            <w:r>
+              <w:rPr>
+                <w:rFonts w:ascii="Arial" w:eastAsia="Times New Roman" w:hAnsi="Arial" w:cs="Arial"/>
+                <w:i/>
+                <w:sz w:val="22"/>
+                <w:szCs w:val="22"/>
+              </w:rPr>
+              <w:t>α = 0.4</w:t>
+            </w:r>
+          </w:p>
+        </w:tc>
+        <w:tc>
+          <w:tcPr>
+            <w:tcW w:w="1771" w:type="dxa"/>
+          </w:tcPr>
+          <w:p>
+            <w:pPr>
+              <w:cnfStyle w:val="000000010000" w:firstRow="0" w:lastRow="0" w:firstColumn="0" w:lastColumn="0" w:oddVBand="0" w:evenVBand="0" w:oddHBand="0" w:evenHBand="1" w:firstRowFirstColumn="0" w:firstRowLastColumn="0" w:lastRowFirstColumn="0" w:lastRowLastColumn="0"/>
+              <w:rPr>
+                <w:rFonts w:ascii="Arial" w:eastAsia="Times New Roman" w:hAnsi="Arial" w:cs="Arial"/>
+                <w:i/>
+                <w:sz w:val="22"/>
+                <w:szCs w:val="22"/>
+              </w:rPr>
+            </w:pPr>
+            <w:r>
+              <w:rPr>
+                <w:rFonts w:ascii="Arial" w:eastAsia="Times New Roman" w:hAnsi="Arial" w:cs="Arial"/>
+                <w:i/>
+                <w:sz w:val="22"/>
+                <w:szCs w:val="22"/>
+              </w:rPr>
+              <w:t>0.994</w:t>
+            </w:r>
+          </w:p>
+        </w:tc>
+        <w:tc>
+          <w:tcPr>
+            <w:tcW w:w="1771" w:type="dxa"/>
+          </w:tcPr>
+          <w:p>
+            <w:pPr>
+              <w:cnfStyle w:val="000000010000" w:firstRow="0" w:lastRow="0" w:firstColumn="0" w:lastColumn="0" w:oddVBand="0" w:evenVBand="0" w:oddHBand="0" w:evenHBand="1" w:firstRowFirstColumn="0" w:firstRowLastColumn="0" w:lastRowFirstColumn="0" w:lastRowLastColumn="0"/>
+              <w:rPr>
+                <w:rFonts w:ascii="Arial" w:eastAsia="Times New Roman" w:hAnsi="Arial" w:cs="Arial"/>
+                <w:i/>
+                <w:sz w:val="22"/>
+                <w:szCs w:val="22"/>
+              </w:rPr>
+            </w:pPr>
+            <w:r>
+              <w:rPr>
+                <w:rFonts w:ascii="Arial" w:eastAsia="Times New Roman" w:hAnsi="Arial" w:cs="Arial"/>
+                <w:i/>
+                <w:sz w:val="22"/>
+                <w:szCs w:val="22"/>
+              </w:rPr>
+              <w:t>0.988</w:t>
+            </w:r>
+          </w:p>
+        </w:tc>
+        <w:tc>
+          <w:tcPr>
+            <w:tcW w:w="1771" w:type="dxa"/>
+          </w:tcPr>
+          <w:p>
+            <w:pPr>
+              <w:cnfStyle w:val="000000010000" w:firstRow="0" w:lastRow="0" w:firstColumn="0" w:lastColumn="0" w:oddVBand="0" w:evenVBand="0" w:oddHBand="0" w:evenHBand="1" w:firstRowFirstColumn="0" w:firstRowLastColumn="0" w:lastRowFirstColumn="0" w:lastRowLastColumn="0"/>
+              <w:rPr>
+                <w:rFonts w:ascii="Arial" w:eastAsia="Times New Roman" w:hAnsi="Arial" w:cs="Arial"/>
+                <w:i/>
+                <w:sz w:val="22"/>
+                <w:szCs w:val="22"/>
+              </w:rPr>
+            </w:pPr>
+            <w:r>
+              <w:rPr>
+                <w:rFonts w:ascii="Arial" w:eastAsia="Times New Roman" w:hAnsi="Arial" w:cs="Arial"/>
+                <w:i/>
+                <w:sz w:val="22"/>
+                <w:szCs w:val="22"/>
+              </w:rPr>
+              <w:t>0.990</w:t>
+            </w:r>
+          </w:p>
+        </w:tc>
+        <w:tc>
+          <w:tcPr>
+            <w:tcW w:w="1772" w:type="dxa"/>
+          </w:tcPr>
+          <w:p>
+            <w:pPr>
+              <w:cnfStyle w:val="000000010000" w:firstRow="0" w:lastRow="0" w:firstColumn="0" w:lastColumn="0" w:oddVBand="0" w:evenVBand="0" w:oddHBand="0" w:evenHBand="1" w:firstRowFirstColumn="0" w:firstRowLastColumn="0" w:lastRowFirstColumn="0" w:lastRowLastColumn="0"/>
+              <w:rPr>
+                <w:rFonts w:ascii="Arial" w:eastAsia="Times New Roman" w:hAnsi="Arial" w:cs="Arial"/>
+                <w:i/>
+                <w:sz w:val="22"/>
+                <w:szCs w:val="22"/>
+              </w:rPr>
+            </w:pPr>
+            <w:r>
+              <w:rPr>
+                <w:rFonts w:ascii="Arial" w:eastAsia="Times New Roman" w:hAnsi="Arial" w:cs="Arial"/>
+                <w:i/>
+                <w:sz w:val="22"/>
+                <w:szCs w:val="22"/>
+              </w:rPr>
+              <w:t>0.990</w:t>
+            </w:r>
+          </w:p>
+        </w:tc>
+      </w:tr>
+      <w:tr>
+        <w:trPr>
+          <w:cnfStyle w:val="000000100000" w:firstRow="0" w:lastRow="0" w:firstColumn="0" w:lastColumn="0" w:oddVBand="0" w:evenVBand="0" w:oddHBand="1" w:evenHBand="0" w:firstRowFirstColumn="0" w:firstRowLastColumn="0" w:lastRowFirstColumn="0" w:lastRowLastColumn="0"/>
+        </w:trPr>
+        <w:tc>
+          <w:tcPr>
+            <w:cnfStyle w:val="001000000000" w:firstRow="0" w:lastRow="0" w:firstColumn="1" w:lastColumn="0" w:oddVBand="0" w:evenVBand="0" w:oddHBand="0" w:evenHBand="0" w:firstRowFirstColumn="0" w:firstRowLastColumn="0" w:lastRowFirstColumn="0" w:lastRowLastColumn="0"/>
+            <w:tcW w:w="1771" w:type="dxa"/>
+          </w:tcPr>
+          <w:p>
+            <w:pPr>
+              <w:rPr>
+                <w:rFonts w:ascii="Arial" w:eastAsia="Times New Roman" w:hAnsi="Arial" w:cs="Arial"/>
+                <w:i/>
+                <w:sz w:val="22"/>
+                <w:szCs w:val="22"/>
+              </w:rPr>
+            </w:pPr>
+            <w:r>
+              <w:rPr>
+                <w:rFonts w:ascii="Arial" w:eastAsia="Times New Roman" w:hAnsi="Arial" w:cs="Arial"/>
+                <w:i/>
+                <w:sz w:val="22"/>
+                <w:szCs w:val="22"/>
+              </w:rPr>
+              <w:t>α = 0.6</w:t>
+            </w:r>
+          </w:p>
+        </w:tc>
+        <w:tc>
+          <w:tcPr>
+            <w:tcW w:w="1771" w:type="dxa"/>
+          </w:tcPr>
+          <w:p>
+            <w:pPr>
+              <w:cnfStyle w:val="000000100000" w:firstRow="0" w:lastRow="0" w:firstColumn="0" w:lastColumn="0" w:oddVBand="0" w:evenVBand="0" w:oddHBand="1" w:evenHBand="0" w:firstRowFirstColumn="0" w:firstRowLastColumn="0" w:lastRowFirstColumn="0" w:lastRowLastColumn="0"/>
+              <w:rPr>
+                <w:rFonts w:ascii="Arial" w:eastAsia="Times New Roman" w:hAnsi="Arial" w:cs="Arial"/>
+                <w:i/>
+                <w:sz w:val="22"/>
+                <w:szCs w:val="22"/>
+              </w:rPr>
+            </w:pPr>
+            <w:r>
+              <w:rPr>
+                <w:rFonts w:ascii="Arial" w:eastAsia="Times New Roman" w:hAnsi="Arial" w:cs="Arial"/>
+                <w:i/>
+                <w:sz w:val="22"/>
+                <w:szCs w:val="22"/>
+              </w:rPr>
+              <w:t>0.998</w:t>
+            </w:r>
+          </w:p>
+        </w:tc>
+        <w:tc>
+          <w:tcPr>
+            <w:tcW w:w="1771" w:type="dxa"/>
+          </w:tcPr>
+          <w:p>
+            <w:pPr>
+              <w:cnfStyle w:val="000000100000" w:firstRow="0" w:lastRow="0" w:firstColumn="0" w:lastColumn="0" w:oddVBand="0" w:evenVBand="0" w:oddHBand="1" w:evenHBand="0" w:firstRowFirstColumn="0" w:firstRowLastColumn="0" w:lastRowFirstColumn="0" w:lastRowLastColumn="0"/>
+              <w:rPr>
+                <w:rFonts w:ascii="Arial" w:eastAsia="Times New Roman" w:hAnsi="Arial" w:cs="Arial"/>
+                <w:i/>
+                <w:sz w:val="22"/>
+                <w:szCs w:val="22"/>
+              </w:rPr>
+            </w:pPr>
+            <w:r>
+              <w:rPr>
+                <w:rFonts w:ascii="Arial" w:eastAsia="Times New Roman" w:hAnsi="Arial" w:cs="Arial"/>
+                <w:i/>
+                <w:sz w:val="22"/>
+                <w:szCs w:val="22"/>
+              </w:rPr>
+              <w:t>0.998</w:t>
+            </w:r>
+          </w:p>
+        </w:tc>
+        <w:tc>
+          <w:tcPr>
+            <w:tcW w:w="1771" w:type="dxa"/>
+          </w:tcPr>
+          <w:p>
+            <w:pPr>
+              <w:cnfStyle w:val="000000100000" w:firstRow="0" w:lastRow="0" w:firstColumn="0" w:lastColumn="0" w:oddVBand="0" w:evenVBand="0" w:oddHBand="1" w:evenHBand="0" w:firstRowFirstColumn="0" w:firstRowLastColumn="0" w:lastRowFirstColumn="0" w:lastRowLastColumn="0"/>
+              <w:rPr>
+                <w:rFonts w:ascii="Arial" w:eastAsia="Times New Roman" w:hAnsi="Arial" w:cs="Arial"/>
+                <w:i/>
+                <w:sz w:val="22"/>
+                <w:szCs w:val="22"/>
+              </w:rPr>
+            </w:pPr>
+            <w:r>
+              <w:rPr>
+                <w:rFonts w:ascii="Arial" w:eastAsia="Times New Roman" w:hAnsi="Arial" w:cs="Arial"/>
+                <w:i/>
+                <w:sz w:val="22"/>
+                <w:szCs w:val="22"/>
+              </w:rPr>
+              <w:t>0.998</w:t>
+            </w:r>
+          </w:p>
+        </w:tc>
+        <w:tc>
+          <w:tcPr>
+            <w:tcW w:w="1772" w:type="dxa"/>
+          </w:tcPr>
+          <w:p>
+            <w:pPr>
+              <w:cnfStyle w:val="000000100000" w:firstRow="0" w:lastRow="0" w:firstColumn="0" w:lastColumn="0" w:oddVBand="0" w:evenVBand="0" w:oddHBand="1" w:evenHBand="0" w:firstRowFirstColumn="0" w:firstRowLastColumn="0" w:lastRowFirstColumn="0" w:lastRowLastColumn="0"/>
+              <w:rPr>
+                <w:rFonts w:ascii="Arial" w:eastAsia="Times New Roman" w:hAnsi="Arial" w:cs="Arial"/>
+                <w:i/>
+                <w:sz w:val="22"/>
+                <w:szCs w:val="22"/>
+              </w:rPr>
+            </w:pPr>
+            <w:r>
+              <w:rPr>
+                <w:rFonts w:ascii="Arial" w:eastAsia="Times New Roman" w:hAnsi="Arial" w:cs="Arial"/>
+                <w:i/>
+                <w:sz w:val="22"/>
+                <w:szCs w:val="22"/>
+              </w:rPr>
+              <w:t>0.996</w:t>
+            </w:r>
+          </w:p>
+        </w:tc>
+      </w:tr>
+      <w:tr>
+        <w:trPr>
+          <w:cnfStyle w:val="000000010000" w:firstRow="0" w:lastRow="0" w:firstColumn="0" w:lastColumn="0" w:oddVBand="0" w:evenVBand="0" w:oddHBand="0" w:evenHBand="1" w:firstRowFirstColumn="0" w:firstRowLastColumn="0" w:lastRowFirstColumn="0" w:lastRowLastColumn="0"/>
+        </w:trPr>
+        <w:tc>
+          <w:tcPr>
+            <w:cnfStyle w:val="001000000000" w:firstRow="0" w:lastRow="0" w:firstColumn="1" w:lastColumn="0" w:oddVBand="0" w:evenVBand="0" w:oddHBand="0" w:evenHBand="0" w:firstRowFirstColumn="0" w:firstRowLastColumn="0" w:lastRowFirstColumn="0" w:lastRowLastColumn="0"/>
+            <w:tcW w:w="1771" w:type="dxa"/>
+          </w:tcPr>
+          <w:p>
+            <w:pPr>
+              <w:rPr>
+                <w:rFonts w:ascii="Arial" w:eastAsia="Times New Roman" w:hAnsi="Arial" w:cs="Arial"/>
+                <w:i/>
+                <w:sz w:val="22"/>
+                <w:szCs w:val="22"/>
+              </w:rPr>
+            </w:pPr>
+            <w:r>
+              <w:rPr>
+                <w:rFonts w:ascii="Arial" w:eastAsia="Times New Roman" w:hAnsi="Arial" w:cs="Arial"/>
+                <w:i/>
+                <w:sz w:val="22"/>
+                <w:szCs w:val="22"/>
+              </w:rPr>
+              <w:t>α = 0.8</w:t>
+            </w:r>
+          </w:p>
+        </w:tc>
+        <w:tc>
+          <w:tcPr>
+            <w:tcW w:w="1771" w:type="dxa"/>
+          </w:tcPr>
+          <w:p>
+            <w:pPr>
+              <w:cnfStyle w:val="000000010000" w:firstRow="0" w:lastRow="0" w:firstColumn="0" w:lastColumn="0" w:oddVBand="0" w:evenVBand="0" w:oddHBand="0" w:evenHBand="1" w:firstRowFirstColumn="0" w:firstRowLastColumn="0" w:lastRowFirstColumn="0" w:lastRowLastColumn="0"/>
+              <w:rPr>
+                <w:rFonts w:ascii="Arial" w:eastAsia="Times New Roman" w:hAnsi="Arial" w:cs="Arial"/>
+                <w:b/>
+                <w:i/>
+                <w:sz w:val="22"/>
+                <w:szCs w:val="22"/>
+              </w:rPr>
+            </w:pPr>
+            <w:r>
+              <w:rPr>
+                <w:rFonts w:ascii="Arial" w:eastAsia="Times New Roman" w:hAnsi="Arial" w:cs="Arial"/>
+                <w:b/>
+                <w:i/>
+                <w:sz w:val="22"/>
+                <w:szCs w:val="22"/>
+              </w:rPr>
+              <w:t>0.998</w:t>
+            </w:r>
+          </w:p>
+        </w:tc>
+        <w:tc>
+          <w:tcPr>
+            <w:tcW w:w="1771" w:type="dxa"/>
+          </w:tcPr>
+          <w:p>
+            <w:pPr>
+              <w:cnfStyle w:val="000000010000" w:firstRow="0" w:lastRow="0" w:firstColumn="0" w:lastColumn="0" w:oddVBand="0" w:evenVBand="0" w:oddHBand="0" w:evenHBand="1" w:firstRowFirstColumn="0" w:firstRowLastColumn="0" w:lastRowFirstColumn="0" w:lastRowLastColumn="0"/>
+              <w:rPr>
+                <w:rFonts w:ascii="Arial" w:eastAsia="Times New Roman" w:hAnsi="Arial" w:cs="Arial"/>
+                <w:i/>
+                <w:sz w:val="22"/>
+                <w:szCs w:val="22"/>
+              </w:rPr>
+            </w:pPr>
+            <w:r>
+              <w:rPr>
+                <w:rFonts w:ascii="Arial" w:eastAsia="Times New Roman" w:hAnsi="Arial" w:cs="Arial"/>
+                <w:i/>
+                <w:sz w:val="22"/>
+                <w:szCs w:val="22"/>
+              </w:rPr>
+              <w:t>0.998</w:t>
+            </w:r>
+          </w:p>
+        </w:tc>
+        <w:tc>
+          <w:tcPr>
+            <w:tcW w:w="1771" w:type="dxa"/>
+          </w:tcPr>
+          <w:p>
+            <w:pPr>
+              <w:cnfStyle w:val="000000010000" w:firstRow="0" w:lastRow="0" w:firstColumn="0" w:lastColumn="0" w:oddVBand="0" w:evenVBand="0" w:oddHBand="0" w:evenHBand="1" w:firstRowFirstColumn="0" w:firstRowLastColumn="0" w:lastRowFirstColumn="0" w:lastRowLastColumn="0"/>
+              <w:rPr>
+                <w:rFonts w:ascii="Arial" w:eastAsia="Times New Roman" w:hAnsi="Arial" w:cs="Arial"/>
+                <w:i/>
+                <w:sz w:val="22"/>
+                <w:szCs w:val="22"/>
+              </w:rPr>
+            </w:pPr>
+            <w:r>
+              <w:rPr>
+                <w:rFonts w:ascii="Arial" w:eastAsia="Times New Roman" w:hAnsi="Arial" w:cs="Arial"/>
+                <w:i/>
+                <w:sz w:val="22"/>
+                <w:szCs w:val="22"/>
+              </w:rPr>
+              <w:t>0.994</w:t>
+            </w:r>
+          </w:p>
+        </w:tc>
+        <w:tc>
+          <w:tcPr>
+            <w:tcW w:w="1772" w:type="dxa"/>
+          </w:tcPr>
+          <w:p>
+            <w:pPr>
+              <w:cnfStyle w:val="000000010000" w:firstRow="0" w:lastRow="0" w:firstColumn="0" w:lastColumn="0" w:oddVBand="0" w:evenVBand="0" w:oddHBand="0" w:evenHBand="1" w:firstRowFirstColumn="0" w:firstRowLastColumn="0" w:lastRowFirstColumn="0" w:lastRowLastColumn="0"/>
+              <w:rPr>
+                <w:rFonts w:ascii="Arial" w:eastAsia="Times New Roman" w:hAnsi="Arial" w:cs="Arial"/>
+                <w:i/>
+                <w:sz w:val="22"/>
+                <w:szCs w:val="22"/>
+              </w:rPr>
+            </w:pPr>
+            <w:r>
+              <w:rPr>
+                <w:rFonts w:ascii="Arial" w:eastAsia="Times New Roman" w:hAnsi="Arial" w:cs="Arial"/>
+                <w:i/>
+                <w:sz w:val="22"/>
+                <w:szCs w:val="22"/>
+              </w:rPr>
+              <w:t>0.990</w:t>
+            </w:r>
+          </w:p>
+        </w:tc>
+      </w:tr>
+    </w:tbl>
+    <w:p>
+      <w:pPr>
+        <w:rPr>
+          <w:rFonts w:ascii="Arial" w:eastAsia="Times New Roman" w:hAnsi="Arial" w:cs="Arial"/>
           <w:sz w:val="22"/>
           <w:szCs w:val="22"/>
         </w:rPr>
@@ -2934,136 +3755,24 @@
     <w:p>
       <w:pPr>
         <w:rPr>
-          <w:rFonts w:ascii="Arial" w:hAnsi="Arial" w:cs="Arial"/>
-          <w:sz w:val="22"/>
-          <w:szCs w:val="22"/>
-        </w:rPr>
-      </w:pPr>
-      <w:r>
-        <w:rPr>
-          <w:rFonts w:ascii="Arial" w:hAnsi="Arial" w:cs="Arial"/>
-          <w:sz w:val="22"/>
-          <w:szCs w:val="22"/>
-        </w:rPr>
-        <w:t>The agent approaches an optimal policy</w:t>
-      </w:r>
-      <w:r>
-        <w:rPr>
-          <w:rFonts w:ascii="Arial" w:hAnsi="Arial" w:cs="Arial"/>
-          <w:sz w:val="22"/>
-          <w:szCs w:val="22"/>
-        </w:rPr>
-        <w:t xml:space="preserve"> wi</w:t>
-      </w:r>
-      <w:r>
-        <w:rPr>
-          <w:rFonts w:ascii="Arial" w:hAnsi="Arial" w:cs="Arial"/>
-          <w:sz w:val="22"/>
-          <w:szCs w:val="22"/>
-        </w:rPr>
-        <w:t>th a mean value per step of 1.896</w:t>
-      </w:r>
-      <w:r>
-        <w:rPr>
-          <w:rFonts w:ascii="Arial" w:hAnsi="Arial" w:cs="Arial"/>
-          <w:sz w:val="22"/>
-          <w:szCs w:val="22"/>
-        </w:rPr>
-        <w:t xml:space="preserve">.  Ideally, we’d </w:t>
-      </w:r>
-      <w:r>
-        <w:rPr>
-          <w:rFonts w:ascii="Arial" w:hAnsi="Arial" w:cs="Arial"/>
-          <w:sz w:val="22"/>
-          <w:szCs w:val="22"/>
-        </w:rPr>
-        <w:t>generate</w:t>
-      </w:r>
-      <w:r>
-        <w:rPr>
-          <w:rFonts w:ascii="Arial" w:hAnsi="Arial" w:cs="Arial"/>
-          <w:sz w:val="22"/>
-          <w:szCs w:val="22"/>
-        </w:rPr>
-        <w:t xml:space="preserve"> 2 points per every step</w:t>
-      </w:r>
-      <w:r>
-        <w:rPr>
-          <w:rFonts w:ascii="Arial" w:hAnsi="Arial" w:cs="Arial"/>
-          <w:sz w:val="22"/>
-          <w:szCs w:val="22"/>
-        </w:rPr>
-        <w:t>, following the suggested plan,</w:t>
-      </w:r>
-      <w:r>
-        <w:rPr>
-          <w:rFonts w:ascii="Arial" w:hAnsi="Arial" w:cs="Arial"/>
-          <w:sz w:val="22"/>
-          <w:szCs w:val="22"/>
-        </w:rPr>
-        <w:t xml:space="preserve"> and not encounter any red lights or traffic.  </w:t>
-      </w:r>
-      <w:r>
-        <w:rPr>
-          <w:rFonts w:ascii="Arial" w:hAnsi="Arial" w:cs="Arial"/>
-          <w:sz w:val="22"/>
-          <w:szCs w:val="22"/>
-        </w:rPr>
-        <w:t>Waiting for an obstruction reduces the mean value per step.</w:t>
-      </w:r>
-      <w:r>
-        <w:rPr>
-          <w:rFonts w:ascii="Arial" w:hAnsi="Arial" w:cs="Arial"/>
-          <w:sz w:val="22"/>
-          <w:szCs w:val="22"/>
-        </w:rPr>
-        <w:t xml:space="preserve"> </w:t>
-      </w:r>
-      <w:r>
-        <w:rPr>
-          <w:rFonts w:ascii="Arial" w:hAnsi="Arial" w:cs="Arial"/>
-          <w:sz w:val="22"/>
-          <w:szCs w:val="22"/>
-        </w:rPr>
-        <w:t xml:space="preserve"> </w:t>
-      </w:r>
-      <w:r>
-        <w:rPr>
-          <w:rFonts w:ascii="Arial" w:hAnsi="Arial" w:cs="Arial"/>
-          <w:sz w:val="22"/>
-          <w:szCs w:val="22"/>
-        </w:rPr>
-        <w:t xml:space="preserve">The </w:t>
-      </w:r>
-      <w:r>
-        <w:rPr>
-          <w:rFonts w:ascii="Arial" w:hAnsi="Arial" w:cs="Arial"/>
-          <w:sz w:val="22"/>
-          <w:szCs w:val="22"/>
-        </w:rPr>
-        <w:t xml:space="preserve">truly </w:t>
-      </w:r>
-      <w:r>
-        <w:rPr>
-          <w:rFonts w:ascii="Arial" w:hAnsi="Arial" w:cs="Arial"/>
-          <w:sz w:val="22"/>
-          <w:szCs w:val="22"/>
-        </w:rPr>
-        <w:t>optimal policy should determi</w:t>
-      </w:r>
-      <w:r>
-        <w:rPr>
-          <w:rFonts w:ascii="Arial" w:hAnsi="Arial" w:cs="Arial"/>
-          <w:sz w:val="22"/>
-          <w:szCs w:val="22"/>
-        </w:rPr>
-        <w:t>ne this for all 256 states of “Q Space.”</w:t>
+          <w:rFonts w:ascii="Arial" w:eastAsia="Times New Roman" w:hAnsi="Arial" w:cs="Arial"/>
+          <w:sz w:val="22"/>
+          <w:szCs w:val="22"/>
+        </w:rPr>
+      </w:pPr>
+      <w:r>
+        <w:rPr>
+          <w:rFonts w:ascii="Arial" w:eastAsia="Times New Roman" w:hAnsi="Arial" w:cs="Arial"/>
+          <w:sz w:val="22"/>
+          <w:szCs w:val="22"/>
+        </w:rPr>
+        <w:t>The first reviewer also asked how well we did on the first 100 trials, which we’ve shown below.  This also seems to indicate that our chosen values are good.</w:t>
       </w:r>
     </w:p>
     <w:p>
       <w:pPr>
         <w:rPr>
-          <w:rFonts w:ascii="Arial" w:hAnsi="Arial" w:cs="Arial"/>
+          <w:rFonts w:ascii="Arial" w:eastAsia="Times New Roman" w:hAnsi="Arial" w:cs="Arial"/>
           <w:sz w:val="22"/>
           <w:szCs w:val="22"/>
         </w:rPr>
@@ -3071,89 +3780,773 @@
     </w:p>
     <w:p>
       <w:pPr>
-        <w:rPr>
-          <w:rFonts w:ascii="Arial" w:hAnsi="Arial" w:cs="Arial"/>
-          <w:sz w:val="22"/>
-          <w:szCs w:val="22"/>
-        </w:rPr>
-      </w:pPr>
-      <w:r>
-        <w:rPr>
-          <w:rFonts w:ascii="Arial" w:hAnsi="Arial" w:cs="Arial"/>
-          <w:sz w:val="22"/>
-          <w:szCs w:val="22"/>
-        </w:rPr>
-        <w:t xml:space="preserve">After 500 iterations we saw a mean of 55.25 </w:t>
-      </w:r>
-      <w:r>
-        <w:rPr>
-          <w:rFonts w:ascii="Arial" w:hAnsi="Arial" w:cs="Arial"/>
-          <w:sz w:val="22"/>
-          <w:szCs w:val="22"/>
-        </w:rPr>
-        <w:t xml:space="preserve">of the </w:t>
-      </w:r>
-      <w:r>
-        <w:rPr>
-          <w:rFonts w:ascii="Arial" w:hAnsi="Arial" w:cs="Arial"/>
-          <w:sz w:val="22"/>
-          <w:szCs w:val="22"/>
-        </w:rPr>
-        <w:t xml:space="preserve">256 states in </w:t>
-      </w:r>
-      <w:r>
-        <w:rPr>
-          <w:rFonts w:ascii="Arial" w:hAnsi="Arial" w:cs="Arial"/>
-          <w:sz w:val="22"/>
-          <w:szCs w:val="22"/>
-        </w:rPr>
-        <w:t xml:space="preserve">Q space </w:t>
-      </w:r>
-      <w:r>
-        <w:rPr>
-          <w:rFonts w:ascii="Arial" w:hAnsi="Arial" w:cs="Arial"/>
-          <w:sz w:val="22"/>
-          <w:szCs w:val="22"/>
-        </w:rPr>
-        <w:t xml:space="preserve">with a </w:t>
-      </w:r>
-      <w:r>
-        <w:rPr>
-          <w:rFonts w:ascii="Arial" w:hAnsi="Arial" w:cs="Arial"/>
-          <w:sz w:val="22"/>
-          <w:szCs w:val="22"/>
-        </w:rPr>
-        <w:t>standard deviation of 3.7</w:t>
-      </w:r>
-      <w:r>
-        <w:rPr>
-          <w:rFonts w:ascii="Arial" w:hAnsi="Arial" w:cs="Arial"/>
-          <w:sz w:val="22"/>
-          <w:szCs w:val="22"/>
-        </w:rPr>
-        <w:t xml:space="preserve">.   </w:t>
-      </w:r>
-      <w:r>
-        <w:rPr>
-          <w:rFonts w:ascii="Arial" w:hAnsi="Arial" w:cs="Arial"/>
-          <w:sz w:val="22"/>
-          <w:szCs w:val="22"/>
-        </w:rPr>
-        <w:t>The</w:t>
-      </w:r>
-      <w:r>
-        <w:rPr>
-          <w:rFonts w:ascii="Arial" w:hAnsi="Arial" w:cs="Arial"/>
-          <w:sz w:val="22"/>
-          <w:szCs w:val="22"/>
-        </w:rPr>
-        <w:t xml:space="preserve"> learner encountered between 47 and 63 states 95% of the time.</w:t>
+        <w:jc w:val="center"/>
+        <w:rPr>
+          <w:rFonts w:ascii="Arial" w:eastAsia="Times New Roman" w:hAnsi="Arial" w:cs="Arial"/>
+          <w:b/>
+          <w:iCs/>
+          <w:color w:val="4F4F4F"/>
+          <w:sz w:val="18"/>
+          <w:szCs w:val="18"/>
+          <w:bdr w:val="none" w:sz="0" w:space="0" w:color="auto" w:frame="1"/>
+          <w:shd w:val="clear" w:color="auto" w:fill="FFFFFF"/>
+        </w:rPr>
+      </w:pPr>
+      <w:r>
+        <w:rPr>
+          <w:rFonts w:ascii="Arial" w:eastAsia="Times New Roman" w:hAnsi="Arial" w:cs="Arial"/>
+          <w:b/>
+          <w:iCs/>
+          <w:color w:val="4F4F4F"/>
+          <w:sz w:val="18"/>
+          <w:szCs w:val="18"/>
+          <w:bdr w:val="none" w:sz="0" w:space="0" w:color="auto" w:frame="1"/>
+          <w:shd w:val="clear" w:color="auto" w:fill="FFFFFF"/>
+        </w:rPr>
+        <w:t>Win Rate by v</w:t>
+      </w:r>
+      <w:r>
+        <w:rPr>
+          <w:rFonts w:ascii="Arial" w:eastAsia="Times New Roman" w:hAnsi="Arial" w:cs="Arial"/>
+          <w:b/>
+          <w:iCs/>
+          <w:color w:val="4F4F4F"/>
+          <w:sz w:val="18"/>
+          <w:szCs w:val="18"/>
+          <w:bdr w:val="none" w:sz="0" w:space="0" w:color="auto" w:frame="1"/>
+          <w:shd w:val="clear" w:color="auto" w:fill="FFFFFF"/>
+        </w:rPr>
+        <w:t>arying alpha, gamma</w:t>
+      </w:r>
+      <w:r>
+        <w:rPr>
+          <w:rFonts w:ascii="Arial" w:eastAsia="Times New Roman" w:hAnsi="Arial" w:cs="Arial"/>
+          <w:b/>
+          <w:iCs/>
+          <w:color w:val="4F4F4F"/>
+          <w:sz w:val="18"/>
+          <w:szCs w:val="18"/>
+          <w:bdr w:val="none" w:sz="0" w:space="0" w:color="auto" w:frame="1"/>
+          <w:shd w:val="clear" w:color="auto" w:fill="FFFFFF"/>
+        </w:rPr>
+        <w:t xml:space="preserve"> in our Q-Learning Agent</w:t>
       </w:r>
     </w:p>
     <w:p>
       <w:pPr>
         <w:rPr>
-          <w:rFonts w:ascii="Arial" w:hAnsi="Arial" w:cs="Arial"/>
+          <w:rFonts w:ascii="Arial" w:eastAsia="Times New Roman" w:hAnsi="Arial" w:cs="Arial"/>
+          <w:sz w:val="22"/>
+          <w:szCs w:val="22"/>
+        </w:rPr>
+      </w:pPr>
+    </w:p>
+    <w:tbl>
+      <w:tblPr>
+        <w:tblStyle w:val="LightGrid-Accent4"/>
+        <w:tblW w:w="0" w:type="auto"/>
+        <w:tblLook w:val="04A0" w:firstRow="1" w:lastRow="0" w:firstColumn="1" w:lastColumn="0" w:noHBand="0" w:noVBand="1"/>
+      </w:tblPr>
+      <w:tblGrid>
+        <w:gridCol w:w="1771"/>
+        <w:gridCol w:w="1771"/>
+        <w:gridCol w:w="1771"/>
+        <w:gridCol w:w="1771"/>
+        <w:gridCol w:w="1772"/>
+      </w:tblGrid>
+      <w:tr>
+        <w:trPr>
+          <w:cnfStyle w:val="100000000000" w:firstRow="1" w:lastRow="0" w:firstColumn="0" w:lastColumn="0" w:oddVBand="0" w:evenVBand="0" w:oddHBand="0" w:evenHBand="0" w:firstRowFirstColumn="0" w:firstRowLastColumn="0" w:lastRowFirstColumn="0" w:lastRowLastColumn="0"/>
+        </w:trPr>
+        <w:tc>
+          <w:tcPr>
+            <w:cnfStyle w:val="001000000000" w:firstRow="0" w:lastRow="0" w:firstColumn="1" w:lastColumn="0" w:oddVBand="0" w:evenVBand="0" w:oddHBand="0" w:evenHBand="0" w:firstRowFirstColumn="0" w:firstRowLastColumn="0" w:lastRowFirstColumn="0" w:lastRowLastColumn="0"/>
+            <w:tcW w:w="1771" w:type="dxa"/>
+          </w:tcPr>
+          <w:p>
+            <w:pPr>
+              <w:rPr>
+                <w:rFonts w:ascii="Arial" w:eastAsia="Times New Roman" w:hAnsi="Arial" w:cs="Arial"/>
+                <w:i/>
+                <w:sz w:val="22"/>
+                <w:szCs w:val="22"/>
+              </w:rPr>
+            </w:pPr>
+          </w:p>
+        </w:tc>
+        <w:tc>
+          <w:tcPr>
+            <w:tcW w:w="1771" w:type="dxa"/>
+          </w:tcPr>
+          <w:p>
+            <w:pPr>
+              <w:cnfStyle w:val="100000000000" w:firstRow="1" w:lastRow="0" w:firstColumn="0" w:lastColumn="0" w:oddVBand="0" w:evenVBand="0" w:oddHBand="0" w:evenHBand="0" w:firstRowFirstColumn="0" w:firstRowLastColumn="0" w:lastRowFirstColumn="0" w:lastRowLastColumn="0"/>
+              <w:rPr>
+                <w:rFonts w:ascii="Arial" w:eastAsia="Times New Roman" w:hAnsi="Arial" w:cs="Arial"/>
+                <w:i/>
+                <w:sz w:val="22"/>
+                <w:szCs w:val="22"/>
+              </w:rPr>
+            </w:pPr>
+            <w:r>
+              <w:rPr>
+                <w:rFonts w:ascii="Arial" w:eastAsia="Times New Roman" w:hAnsi="Arial" w:cs="Arial"/>
+                <w:i/>
+                <w:sz w:val="22"/>
+                <w:szCs w:val="22"/>
+              </w:rPr>
+              <w:t xml:space="preserve">δ = </w:t>
+            </w:r>
+            <w:r>
+              <w:rPr>
+                <w:rFonts w:ascii="Arial" w:eastAsia="Times New Roman" w:hAnsi="Arial" w:cs="Arial"/>
+                <w:i/>
+                <w:sz w:val="22"/>
+                <w:szCs w:val="22"/>
+              </w:rPr>
+              <w:t>0.2</w:t>
+            </w:r>
+          </w:p>
+        </w:tc>
+        <w:tc>
+          <w:tcPr>
+            <w:tcW w:w="1771" w:type="dxa"/>
+          </w:tcPr>
+          <w:p>
+            <w:pPr>
+              <w:cnfStyle w:val="100000000000" w:firstRow="1" w:lastRow="0" w:firstColumn="0" w:lastColumn="0" w:oddVBand="0" w:evenVBand="0" w:oddHBand="0" w:evenHBand="0" w:firstRowFirstColumn="0" w:firstRowLastColumn="0" w:lastRowFirstColumn="0" w:lastRowLastColumn="0"/>
+              <w:rPr>
+                <w:rFonts w:ascii="Arial" w:eastAsia="Times New Roman" w:hAnsi="Arial" w:cs="Arial"/>
+                <w:i/>
+                <w:sz w:val="22"/>
+                <w:szCs w:val="22"/>
+              </w:rPr>
+            </w:pPr>
+            <w:r>
+              <w:rPr>
+                <w:rFonts w:ascii="Arial" w:eastAsia="Times New Roman" w:hAnsi="Arial" w:cs="Arial"/>
+                <w:i/>
+                <w:sz w:val="22"/>
+                <w:szCs w:val="22"/>
+              </w:rPr>
+              <w:t xml:space="preserve">δ = </w:t>
+            </w:r>
+            <w:r>
+              <w:rPr>
+                <w:rFonts w:ascii="Arial" w:eastAsia="Times New Roman" w:hAnsi="Arial" w:cs="Arial"/>
+                <w:i/>
+                <w:sz w:val="22"/>
+                <w:szCs w:val="22"/>
+              </w:rPr>
+              <w:t>0.4</w:t>
+            </w:r>
+          </w:p>
+        </w:tc>
+        <w:tc>
+          <w:tcPr>
+            <w:tcW w:w="1771" w:type="dxa"/>
+          </w:tcPr>
+          <w:p>
+            <w:pPr>
+              <w:cnfStyle w:val="100000000000" w:firstRow="1" w:lastRow="0" w:firstColumn="0" w:lastColumn="0" w:oddVBand="0" w:evenVBand="0" w:oddHBand="0" w:evenHBand="0" w:firstRowFirstColumn="0" w:firstRowLastColumn="0" w:lastRowFirstColumn="0" w:lastRowLastColumn="0"/>
+              <w:rPr>
+                <w:rFonts w:ascii="Arial" w:eastAsia="Times New Roman" w:hAnsi="Arial" w:cs="Arial"/>
+                <w:i/>
+                <w:sz w:val="22"/>
+                <w:szCs w:val="22"/>
+              </w:rPr>
+            </w:pPr>
+            <w:r>
+              <w:rPr>
+                <w:rFonts w:ascii="Arial" w:eastAsia="Times New Roman" w:hAnsi="Arial" w:cs="Arial"/>
+                <w:i/>
+                <w:sz w:val="22"/>
+                <w:szCs w:val="22"/>
+              </w:rPr>
+              <w:t xml:space="preserve">δ = </w:t>
+            </w:r>
+            <w:r>
+              <w:rPr>
+                <w:rFonts w:ascii="Arial" w:eastAsia="Times New Roman" w:hAnsi="Arial" w:cs="Arial"/>
+                <w:i/>
+                <w:sz w:val="22"/>
+                <w:szCs w:val="22"/>
+              </w:rPr>
+              <w:t>0.6</w:t>
+            </w:r>
+          </w:p>
+        </w:tc>
+        <w:tc>
+          <w:tcPr>
+            <w:tcW w:w="1772" w:type="dxa"/>
+          </w:tcPr>
+          <w:p>
+            <w:pPr>
+              <w:cnfStyle w:val="100000000000" w:firstRow="1" w:lastRow="0" w:firstColumn="0" w:lastColumn="0" w:oddVBand="0" w:evenVBand="0" w:oddHBand="0" w:evenHBand="0" w:firstRowFirstColumn="0" w:firstRowLastColumn="0" w:lastRowFirstColumn="0" w:lastRowLastColumn="0"/>
+              <w:rPr>
+                <w:rFonts w:ascii="Arial" w:eastAsia="Times New Roman" w:hAnsi="Arial" w:cs="Arial"/>
+                <w:i/>
+                <w:sz w:val="22"/>
+                <w:szCs w:val="22"/>
+              </w:rPr>
+            </w:pPr>
+            <w:r>
+              <w:rPr>
+                <w:rFonts w:ascii="Arial" w:eastAsia="Times New Roman" w:hAnsi="Arial" w:cs="Arial"/>
+                <w:i/>
+                <w:sz w:val="22"/>
+                <w:szCs w:val="22"/>
+              </w:rPr>
+              <w:t xml:space="preserve">δ = </w:t>
+            </w:r>
+            <w:r>
+              <w:rPr>
+                <w:rFonts w:ascii="Arial" w:eastAsia="Times New Roman" w:hAnsi="Arial" w:cs="Arial"/>
+                <w:i/>
+                <w:sz w:val="22"/>
+                <w:szCs w:val="22"/>
+              </w:rPr>
+              <w:t>0.8</w:t>
+            </w:r>
+          </w:p>
+        </w:tc>
+      </w:tr>
+      <w:tr>
+        <w:trPr>
+          <w:cnfStyle w:val="000000100000" w:firstRow="0" w:lastRow="0" w:firstColumn="0" w:lastColumn="0" w:oddVBand="0" w:evenVBand="0" w:oddHBand="1" w:evenHBand="0" w:firstRowFirstColumn="0" w:firstRowLastColumn="0" w:lastRowFirstColumn="0" w:lastRowLastColumn="0"/>
+        </w:trPr>
+        <w:tc>
+          <w:tcPr>
+            <w:cnfStyle w:val="001000000000" w:firstRow="0" w:lastRow="0" w:firstColumn="1" w:lastColumn="0" w:oddVBand="0" w:evenVBand="0" w:oddHBand="0" w:evenHBand="0" w:firstRowFirstColumn="0" w:firstRowLastColumn="0" w:lastRowFirstColumn="0" w:lastRowLastColumn="0"/>
+            <w:tcW w:w="1771" w:type="dxa"/>
+          </w:tcPr>
+          <w:p>
+            <w:pPr>
+              <w:rPr>
+                <w:rFonts w:ascii="Arial" w:eastAsia="Times New Roman" w:hAnsi="Arial" w:cs="Arial"/>
+                <w:i/>
+                <w:sz w:val="22"/>
+                <w:szCs w:val="22"/>
+              </w:rPr>
+            </w:pPr>
+            <w:r>
+              <w:rPr>
+                <w:rFonts w:ascii="Arial" w:eastAsia="Times New Roman" w:hAnsi="Arial" w:cs="Arial"/>
+                <w:i/>
+                <w:sz w:val="22"/>
+                <w:szCs w:val="22"/>
+              </w:rPr>
+              <w:t>α = 0.2</w:t>
+            </w:r>
+          </w:p>
+        </w:tc>
+        <w:tc>
+          <w:tcPr>
+            <w:tcW w:w="1771" w:type="dxa"/>
+          </w:tcPr>
+          <w:p>
+            <w:pPr>
+              <w:cnfStyle w:val="000000100000" w:firstRow="0" w:lastRow="0" w:firstColumn="0" w:lastColumn="0" w:oddVBand="0" w:evenVBand="0" w:oddHBand="1" w:evenHBand="0" w:firstRowFirstColumn="0" w:firstRowLastColumn="0" w:lastRowFirstColumn="0" w:lastRowLastColumn="0"/>
+              <w:rPr>
+                <w:rFonts w:ascii="Arial" w:eastAsia="Times New Roman" w:hAnsi="Arial" w:cs="Arial"/>
+                <w:i/>
+                <w:sz w:val="22"/>
+                <w:szCs w:val="22"/>
+              </w:rPr>
+            </w:pPr>
+            <w:r>
+              <w:rPr>
+                <w:rFonts w:ascii="Arial" w:eastAsia="Times New Roman" w:hAnsi="Arial" w:cs="Arial"/>
+                <w:i/>
+                <w:sz w:val="22"/>
+                <w:szCs w:val="22"/>
+              </w:rPr>
+              <w:t>0.</w:t>
+            </w:r>
+            <w:r>
+              <w:rPr>
+                <w:rFonts w:ascii="Arial" w:eastAsia="Times New Roman" w:hAnsi="Arial" w:cs="Arial"/>
+                <w:i/>
+                <w:sz w:val="22"/>
+                <w:szCs w:val="22"/>
+              </w:rPr>
+              <w:t>96</w:t>
+            </w:r>
+          </w:p>
+        </w:tc>
+        <w:tc>
+          <w:tcPr>
+            <w:tcW w:w="1771" w:type="dxa"/>
+          </w:tcPr>
+          <w:p>
+            <w:pPr>
+              <w:cnfStyle w:val="000000100000" w:firstRow="0" w:lastRow="0" w:firstColumn="0" w:lastColumn="0" w:oddVBand="0" w:evenVBand="0" w:oddHBand="1" w:evenHBand="0" w:firstRowFirstColumn="0" w:firstRowLastColumn="0" w:lastRowFirstColumn="0" w:lastRowLastColumn="0"/>
+              <w:rPr>
+                <w:rFonts w:ascii="Arial" w:eastAsia="Times New Roman" w:hAnsi="Arial" w:cs="Arial"/>
+                <w:i/>
+                <w:sz w:val="22"/>
+                <w:szCs w:val="22"/>
+              </w:rPr>
+            </w:pPr>
+            <w:r>
+              <w:rPr>
+                <w:rFonts w:ascii="Arial" w:eastAsia="Times New Roman" w:hAnsi="Arial" w:cs="Arial"/>
+                <w:i/>
+                <w:sz w:val="22"/>
+                <w:szCs w:val="22"/>
+              </w:rPr>
+              <w:t>0.99</w:t>
+            </w:r>
+          </w:p>
+        </w:tc>
+        <w:tc>
+          <w:tcPr>
+            <w:tcW w:w="1771" w:type="dxa"/>
+          </w:tcPr>
+          <w:p>
+            <w:pPr>
+              <w:cnfStyle w:val="000000100000" w:firstRow="0" w:lastRow="0" w:firstColumn="0" w:lastColumn="0" w:oddVBand="0" w:evenVBand="0" w:oddHBand="1" w:evenHBand="0" w:firstRowFirstColumn="0" w:firstRowLastColumn="0" w:lastRowFirstColumn="0" w:lastRowLastColumn="0"/>
+              <w:rPr>
+                <w:rFonts w:ascii="Arial" w:eastAsia="Times New Roman" w:hAnsi="Arial" w:cs="Arial"/>
+                <w:i/>
+                <w:sz w:val="22"/>
+                <w:szCs w:val="22"/>
+              </w:rPr>
+            </w:pPr>
+            <w:r>
+              <w:rPr>
+                <w:rFonts w:ascii="Arial" w:eastAsia="Times New Roman" w:hAnsi="Arial" w:cs="Arial"/>
+                <w:i/>
+                <w:sz w:val="22"/>
+                <w:szCs w:val="22"/>
+              </w:rPr>
+              <w:t>0.98</w:t>
+            </w:r>
+          </w:p>
+        </w:tc>
+        <w:tc>
+          <w:tcPr>
+            <w:tcW w:w="1772" w:type="dxa"/>
+          </w:tcPr>
+          <w:p>
+            <w:pPr>
+              <w:cnfStyle w:val="000000100000" w:firstRow="0" w:lastRow="0" w:firstColumn="0" w:lastColumn="0" w:oddVBand="0" w:evenVBand="0" w:oddHBand="1" w:evenHBand="0" w:firstRowFirstColumn="0" w:firstRowLastColumn="0" w:lastRowFirstColumn="0" w:lastRowLastColumn="0"/>
+              <w:rPr>
+                <w:rFonts w:ascii="Arial" w:eastAsia="Times New Roman" w:hAnsi="Arial" w:cs="Arial"/>
+                <w:i/>
+                <w:sz w:val="22"/>
+                <w:szCs w:val="22"/>
+              </w:rPr>
+            </w:pPr>
+            <w:r>
+              <w:rPr>
+                <w:rFonts w:ascii="Arial" w:eastAsia="Times New Roman" w:hAnsi="Arial" w:cs="Arial"/>
+                <w:i/>
+                <w:sz w:val="22"/>
+                <w:szCs w:val="22"/>
+              </w:rPr>
+              <w:t>0.94</w:t>
+            </w:r>
+          </w:p>
+        </w:tc>
+      </w:tr>
+      <w:tr>
+        <w:trPr>
+          <w:cnfStyle w:val="000000010000" w:firstRow="0" w:lastRow="0" w:firstColumn="0" w:lastColumn="0" w:oddVBand="0" w:evenVBand="0" w:oddHBand="0" w:evenHBand="1" w:firstRowFirstColumn="0" w:firstRowLastColumn="0" w:lastRowFirstColumn="0" w:lastRowLastColumn="0"/>
+        </w:trPr>
+        <w:tc>
+          <w:tcPr>
+            <w:cnfStyle w:val="001000000000" w:firstRow="0" w:lastRow="0" w:firstColumn="1" w:lastColumn="0" w:oddVBand="0" w:evenVBand="0" w:oddHBand="0" w:evenHBand="0" w:firstRowFirstColumn="0" w:firstRowLastColumn="0" w:lastRowFirstColumn="0" w:lastRowLastColumn="0"/>
+            <w:tcW w:w="1771" w:type="dxa"/>
+          </w:tcPr>
+          <w:p>
+            <w:pPr>
+              <w:rPr>
+                <w:rFonts w:ascii="Arial" w:eastAsia="Times New Roman" w:hAnsi="Arial" w:cs="Arial"/>
+                <w:i/>
+                <w:sz w:val="22"/>
+                <w:szCs w:val="22"/>
+              </w:rPr>
+            </w:pPr>
+            <w:r>
+              <w:rPr>
+                <w:rFonts w:ascii="Arial" w:eastAsia="Times New Roman" w:hAnsi="Arial" w:cs="Arial"/>
+                <w:i/>
+                <w:sz w:val="22"/>
+                <w:szCs w:val="22"/>
+              </w:rPr>
+              <w:t>α = 0.4</w:t>
+            </w:r>
+          </w:p>
+        </w:tc>
+        <w:tc>
+          <w:tcPr>
+            <w:tcW w:w="1771" w:type="dxa"/>
+          </w:tcPr>
+          <w:p>
+            <w:pPr>
+              <w:cnfStyle w:val="000000010000" w:firstRow="0" w:lastRow="0" w:firstColumn="0" w:lastColumn="0" w:oddVBand="0" w:evenVBand="0" w:oddHBand="0" w:evenHBand="1" w:firstRowFirstColumn="0" w:firstRowLastColumn="0" w:lastRowFirstColumn="0" w:lastRowLastColumn="0"/>
+              <w:rPr>
+                <w:rFonts w:ascii="Arial" w:eastAsia="Times New Roman" w:hAnsi="Arial" w:cs="Arial"/>
+                <w:i/>
+                <w:sz w:val="22"/>
+                <w:szCs w:val="22"/>
+              </w:rPr>
+            </w:pPr>
+            <w:r>
+              <w:rPr>
+                <w:rFonts w:ascii="Arial" w:eastAsia="Times New Roman" w:hAnsi="Arial" w:cs="Arial"/>
+                <w:i/>
+                <w:sz w:val="22"/>
+                <w:szCs w:val="22"/>
+              </w:rPr>
+              <w:t>0.99</w:t>
+            </w:r>
+          </w:p>
+        </w:tc>
+        <w:tc>
+          <w:tcPr>
+            <w:tcW w:w="1771" w:type="dxa"/>
+          </w:tcPr>
+          <w:p>
+            <w:pPr>
+              <w:cnfStyle w:val="000000010000" w:firstRow="0" w:lastRow="0" w:firstColumn="0" w:lastColumn="0" w:oddVBand="0" w:evenVBand="0" w:oddHBand="0" w:evenHBand="1" w:firstRowFirstColumn="0" w:firstRowLastColumn="0" w:lastRowFirstColumn="0" w:lastRowLastColumn="0"/>
+              <w:rPr>
+                <w:rFonts w:ascii="Arial" w:eastAsia="Times New Roman" w:hAnsi="Arial" w:cs="Arial"/>
+                <w:i/>
+                <w:sz w:val="22"/>
+                <w:szCs w:val="22"/>
+              </w:rPr>
+            </w:pPr>
+            <w:r>
+              <w:rPr>
+                <w:rFonts w:ascii="Arial" w:eastAsia="Times New Roman" w:hAnsi="Arial" w:cs="Arial"/>
+                <w:i/>
+                <w:sz w:val="22"/>
+                <w:szCs w:val="22"/>
+              </w:rPr>
+              <w:t>0.97</w:t>
+            </w:r>
+          </w:p>
+        </w:tc>
+        <w:tc>
+          <w:tcPr>
+            <w:tcW w:w="1771" w:type="dxa"/>
+          </w:tcPr>
+          <w:p>
+            <w:pPr>
+              <w:cnfStyle w:val="000000010000" w:firstRow="0" w:lastRow="0" w:firstColumn="0" w:lastColumn="0" w:oddVBand="0" w:evenVBand="0" w:oddHBand="0" w:evenHBand="1" w:firstRowFirstColumn="0" w:firstRowLastColumn="0" w:lastRowFirstColumn="0" w:lastRowLastColumn="0"/>
+              <w:rPr>
+                <w:rFonts w:ascii="Arial" w:eastAsia="Times New Roman" w:hAnsi="Arial" w:cs="Arial"/>
+                <w:i/>
+                <w:sz w:val="22"/>
+                <w:szCs w:val="22"/>
+              </w:rPr>
+            </w:pPr>
+            <w:r>
+              <w:rPr>
+                <w:rFonts w:ascii="Arial" w:eastAsia="Times New Roman" w:hAnsi="Arial" w:cs="Arial"/>
+                <w:i/>
+                <w:sz w:val="22"/>
+                <w:szCs w:val="22"/>
+              </w:rPr>
+              <w:t>0.97</w:t>
+            </w:r>
+          </w:p>
+        </w:tc>
+        <w:tc>
+          <w:tcPr>
+            <w:tcW w:w="1772" w:type="dxa"/>
+          </w:tcPr>
+          <w:p>
+            <w:pPr>
+              <w:cnfStyle w:val="000000010000" w:firstRow="0" w:lastRow="0" w:firstColumn="0" w:lastColumn="0" w:oddVBand="0" w:evenVBand="0" w:oddHBand="0" w:evenHBand="1" w:firstRowFirstColumn="0" w:firstRowLastColumn="0" w:lastRowFirstColumn="0" w:lastRowLastColumn="0"/>
+              <w:rPr>
+                <w:rFonts w:ascii="Arial" w:eastAsia="Times New Roman" w:hAnsi="Arial" w:cs="Arial"/>
+                <w:i/>
+                <w:sz w:val="22"/>
+                <w:szCs w:val="22"/>
+              </w:rPr>
+            </w:pPr>
+            <w:r>
+              <w:rPr>
+                <w:rFonts w:ascii="Arial" w:eastAsia="Times New Roman" w:hAnsi="Arial" w:cs="Arial"/>
+                <w:i/>
+                <w:sz w:val="22"/>
+                <w:szCs w:val="22"/>
+              </w:rPr>
+              <w:t>0.98</w:t>
+            </w:r>
+          </w:p>
+        </w:tc>
+      </w:tr>
+      <w:tr>
+        <w:trPr>
+          <w:cnfStyle w:val="000000100000" w:firstRow="0" w:lastRow="0" w:firstColumn="0" w:lastColumn="0" w:oddVBand="0" w:evenVBand="0" w:oddHBand="1" w:evenHBand="0" w:firstRowFirstColumn="0" w:firstRowLastColumn="0" w:lastRowFirstColumn="0" w:lastRowLastColumn="0"/>
+        </w:trPr>
+        <w:tc>
+          <w:tcPr>
+            <w:cnfStyle w:val="001000000000" w:firstRow="0" w:lastRow="0" w:firstColumn="1" w:lastColumn="0" w:oddVBand="0" w:evenVBand="0" w:oddHBand="0" w:evenHBand="0" w:firstRowFirstColumn="0" w:firstRowLastColumn="0" w:lastRowFirstColumn="0" w:lastRowLastColumn="0"/>
+            <w:tcW w:w="1771" w:type="dxa"/>
+          </w:tcPr>
+          <w:p>
+            <w:pPr>
+              <w:rPr>
+                <w:rFonts w:ascii="Arial" w:eastAsia="Times New Roman" w:hAnsi="Arial" w:cs="Arial"/>
+                <w:i/>
+                <w:sz w:val="22"/>
+                <w:szCs w:val="22"/>
+              </w:rPr>
+            </w:pPr>
+            <w:r>
+              <w:rPr>
+                <w:rFonts w:ascii="Arial" w:eastAsia="Times New Roman" w:hAnsi="Arial" w:cs="Arial"/>
+                <w:i/>
+                <w:sz w:val="22"/>
+                <w:szCs w:val="22"/>
+              </w:rPr>
+              <w:t>α = 0.6</w:t>
+            </w:r>
+          </w:p>
+        </w:tc>
+        <w:tc>
+          <w:tcPr>
+            <w:tcW w:w="1771" w:type="dxa"/>
+          </w:tcPr>
+          <w:p>
+            <w:pPr>
+              <w:cnfStyle w:val="000000100000" w:firstRow="0" w:lastRow="0" w:firstColumn="0" w:lastColumn="0" w:oddVBand="0" w:evenVBand="0" w:oddHBand="1" w:evenHBand="0" w:firstRowFirstColumn="0" w:firstRowLastColumn="0" w:lastRowFirstColumn="0" w:lastRowLastColumn="0"/>
+              <w:rPr>
+                <w:rFonts w:ascii="Arial" w:eastAsia="Times New Roman" w:hAnsi="Arial" w:cs="Arial"/>
+                <w:i/>
+                <w:sz w:val="22"/>
+                <w:szCs w:val="22"/>
+              </w:rPr>
+            </w:pPr>
+            <w:r>
+              <w:rPr>
+                <w:rFonts w:ascii="Arial" w:eastAsia="Times New Roman" w:hAnsi="Arial" w:cs="Arial"/>
+                <w:i/>
+                <w:sz w:val="22"/>
+                <w:szCs w:val="22"/>
+              </w:rPr>
+              <w:t>0.99</w:t>
+            </w:r>
+          </w:p>
+        </w:tc>
+        <w:tc>
+          <w:tcPr>
+            <w:tcW w:w="1771" w:type="dxa"/>
+          </w:tcPr>
+          <w:p>
+            <w:pPr>
+              <w:cnfStyle w:val="000000100000" w:firstRow="0" w:lastRow="0" w:firstColumn="0" w:lastColumn="0" w:oddVBand="0" w:evenVBand="0" w:oddHBand="1" w:evenHBand="0" w:firstRowFirstColumn="0" w:firstRowLastColumn="0" w:lastRowFirstColumn="0" w:lastRowLastColumn="0"/>
+              <w:rPr>
+                <w:rFonts w:ascii="Arial" w:eastAsia="Times New Roman" w:hAnsi="Arial" w:cs="Arial"/>
+                <w:i/>
+                <w:sz w:val="22"/>
+                <w:szCs w:val="22"/>
+              </w:rPr>
+            </w:pPr>
+            <w:r>
+              <w:rPr>
+                <w:rFonts w:ascii="Arial" w:eastAsia="Times New Roman" w:hAnsi="Arial" w:cs="Arial"/>
+                <w:i/>
+                <w:sz w:val="22"/>
+                <w:szCs w:val="22"/>
+              </w:rPr>
+              <w:t>0.99</w:t>
+            </w:r>
+          </w:p>
+        </w:tc>
+        <w:tc>
+          <w:tcPr>
+            <w:tcW w:w="1771" w:type="dxa"/>
+          </w:tcPr>
+          <w:p>
+            <w:pPr>
+              <w:cnfStyle w:val="000000100000" w:firstRow="0" w:lastRow="0" w:firstColumn="0" w:lastColumn="0" w:oddVBand="0" w:evenVBand="0" w:oddHBand="1" w:evenHBand="0" w:firstRowFirstColumn="0" w:firstRowLastColumn="0" w:lastRowFirstColumn="0" w:lastRowLastColumn="0"/>
+              <w:rPr>
+                <w:rFonts w:ascii="Arial" w:eastAsia="Times New Roman" w:hAnsi="Arial" w:cs="Arial"/>
+                <w:i/>
+                <w:sz w:val="22"/>
+                <w:szCs w:val="22"/>
+              </w:rPr>
+            </w:pPr>
+            <w:r>
+              <w:rPr>
+                <w:rFonts w:ascii="Arial" w:eastAsia="Times New Roman" w:hAnsi="Arial" w:cs="Arial"/>
+                <w:i/>
+                <w:sz w:val="22"/>
+                <w:szCs w:val="22"/>
+              </w:rPr>
+              <w:t>0.97</w:t>
+            </w:r>
+          </w:p>
+        </w:tc>
+        <w:tc>
+          <w:tcPr>
+            <w:tcW w:w="1772" w:type="dxa"/>
+          </w:tcPr>
+          <w:p>
+            <w:pPr>
+              <w:cnfStyle w:val="000000100000" w:firstRow="0" w:lastRow="0" w:firstColumn="0" w:lastColumn="0" w:oddVBand="0" w:evenVBand="0" w:oddHBand="1" w:evenHBand="0" w:firstRowFirstColumn="0" w:firstRowLastColumn="0" w:lastRowFirstColumn="0" w:lastRowLastColumn="0"/>
+              <w:rPr>
+                <w:rFonts w:ascii="Arial" w:eastAsia="Times New Roman" w:hAnsi="Arial" w:cs="Arial"/>
+                <w:i/>
+                <w:sz w:val="22"/>
+                <w:szCs w:val="22"/>
+              </w:rPr>
+            </w:pPr>
+            <w:r>
+              <w:rPr>
+                <w:rFonts w:ascii="Arial" w:eastAsia="Times New Roman" w:hAnsi="Arial" w:cs="Arial"/>
+                <w:i/>
+                <w:sz w:val="22"/>
+                <w:szCs w:val="22"/>
+              </w:rPr>
+              <w:t>0.99</w:t>
+            </w:r>
+          </w:p>
+        </w:tc>
+      </w:tr>
+      <w:tr>
+        <w:trPr>
+          <w:cnfStyle w:val="000000010000" w:firstRow="0" w:lastRow="0" w:firstColumn="0" w:lastColumn="0" w:oddVBand="0" w:evenVBand="0" w:oddHBand="0" w:evenHBand="1" w:firstRowFirstColumn="0" w:firstRowLastColumn="0" w:lastRowFirstColumn="0" w:lastRowLastColumn="0"/>
+        </w:trPr>
+        <w:tc>
+          <w:tcPr>
+            <w:cnfStyle w:val="001000000000" w:firstRow="0" w:lastRow="0" w:firstColumn="1" w:lastColumn="0" w:oddVBand="0" w:evenVBand="0" w:oddHBand="0" w:evenHBand="0" w:firstRowFirstColumn="0" w:firstRowLastColumn="0" w:lastRowFirstColumn="0" w:lastRowLastColumn="0"/>
+            <w:tcW w:w="1771" w:type="dxa"/>
+          </w:tcPr>
+          <w:p>
+            <w:pPr>
+              <w:rPr>
+                <w:rFonts w:ascii="Arial" w:eastAsia="Times New Roman" w:hAnsi="Arial" w:cs="Arial"/>
+                <w:i/>
+                <w:sz w:val="22"/>
+                <w:szCs w:val="22"/>
+              </w:rPr>
+            </w:pPr>
+            <w:r>
+              <w:rPr>
+                <w:rFonts w:ascii="Arial" w:eastAsia="Times New Roman" w:hAnsi="Arial" w:cs="Arial"/>
+                <w:i/>
+                <w:sz w:val="22"/>
+                <w:szCs w:val="22"/>
+              </w:rPr>
+              <w:t>α = 0.8</w:t>
+            </w:r>
+          </w:p>
+        </w:tc>
+        <w:tc>
+          <w:tcPr>
+            <w:tcW w:w="1771" w:type="dxa"/>
+          </w:tcPr>
+          <w:p>
+            <w:pPr>
+              <w:cnfStyle w:val="000000010000" w:firstRow="0" w:lastRow="0" w:firstColumn="0" w:lastColumn="0" w:oddVBand="0" w:evenVBand="0" w:oddHBand="0" w:evenHBand="1" w:firstRowFirstColumn="0" w:firstRowLastColumn="0" w:lastRowFirstColumn="0" w:lastRowLastColumn="0"/>
+              <w:rPr>
+                <w:rFonts w:ascii="Arial" w:eastAsia="Times New Roman" w:hAnsi="Arial" w:cs="Arial"/>
+                <w:b/>
+                <w:i/>
+                <w:sz w:val="22"/>
+                <w:szCs w:val="22"/>
+              </w:rPr>
+            </w:pPr>
+            <w:r>
+              <w:rPr>
+                <w:rFonts w:ascii="Arial" w:eastAsia="Times New Roman" w:hAnsi="Arial" w:cs="Arial"/>
+                <w:b/>
+                <w:i/>
+                <w:sz w:val="22"/>
+                <w:szCs w:val="22"/>
+              </w:rPr>
+              <w:t>0.99</w:t>
+            </w:r>
+          </w:p>
+        </w:tc>
+        <w:tc>
+          <w:tcPr>
+            <w:tcW w:w="1771" w:type="dxa"/>
+          </w:tcPr>
+          <w:p>
+            <w:pPr>
+              <w:cnfStyle w:val="000000010000" w:firstRow="0" w:lastRow="0" w:firstColumn="0" w:lastColumn="0" w:oddVBand="0" w:evenVBand="0" w:oddHBand="0" w:evenHBand="1" w:firstRowFirstColumn="0" w:firstRowLastColumn="0" w:lastRowFirstColumn="0" w:lastRowLastColumn="0"/>
+              <w:rPr>
+                <w:rFonts w:ascii="Arial" w:eastAsia="Times New Roman" w:hAnsi="Arial" w:cs="Arial"/>
+                <w:i/>
+                <w:sz w:val="22"/>
+                <w:szCs w:val="22"/>
+              </w:rPr>
+            </w:pPr>
+            <w:r>
+              <w:rPr>
+                <w:rFonts w:ascii="Arial" w:eastAsia="Times New Roman" w:hAnsi="Arial" w:cs="Arial"/>
+                <w:i/>
+                <w:sz w:val="22"/>
+                <w:szCs w:val="22"/>
+              </w:rPr>
+              <w:t>0.99</w:t>
+            </w:r>
+          </w:p>
+        </w:tc>
+        <w:tc>
+          <w:tcPr>
+            <w:tcW w:w="1771" w:type="dxa"/>
+          </w:tcPr>
+          <w:p>
+            <w:pPr>
+              <w:cnfStyle w:val="000000010000" w:firstRow="0" w:lastRow="0" w:firstColumn="0" w:lastColumn="0" w:oddVBand="0" w:evenVBand="0" w:oddHBand="0" w:evenHBand="1" w:firstRowFirstColumn="0" w:firstRowLastColumn="0" w:lastRowFirstColumn="0" w:lastRowLastColumn="0"/>
+              <w:rPr>
+                <w:rFonts w:ascii="Arial" w:eastAsia="Times New Roman" w:hAnsi="Arial" w:cs="Arial"/>
+                <w:i/>
+                <w:sz w:val="22"/>
+                <w:szCs w:val="22"/>
+              </w:rPr>
+            </w:pPr>
+            <w:r>
+              <w:rPr>
+                <w:rFonts w:ascii="Arial" w:eastAsia="Times New Roman" w:hAnsi="Arial" w:cs="Arial"/>
+                <w:i/>
+                <w:sz w:val="22"/>
+                <w:szCs w:val="22"/>
+              </w:rPr>
+              <w:t>0.99</w:t>
+            </w:r>
+          </w:p>
+        </w:tc>
+        <w:tc>
+          <w:tcPr>
+            <w:tcW w:w="1772" w:type="dxa"/>
+          </w:tcPr>
+          <w:p>
+            <w:pPr>
+              <w:cnfStyle w:val="000000010000" w:firstRow="0" w:lastRow="0" w:firstColumn="0" w:lastColumn="0" w:oddVBand="0" w:evenVBand="0" w:oddHBand="0" w:evenHBand="1" w:firstRowFirstColumn="0" w:firstRowLastColumn="0" w:lastRowFirstColumn="0" w:lastRowLastColumn="0"/>
+              <w:rPr>
+                <w:rFonts w:ascii="Arial" w:eastAsia="Times New Roman" w:hAnsi="Arial" w:cs="Arial"/>
+                <w:i/>
+                <w:sz w:val="22"/>
+                <w:szCs w:val="22"/>
+              </w:rPr>
+            </w:pPr>
+            <w:r>
+              <w:rPr>
+                <w:rFonts w:ascii="Arial" w:eastAsia="Times New Roman" w:hAnsi="Arial" w:cs="Arial"/>
+                <w:i/>
+                <w:sz w:val="22"/>
+                <w:szCs w:val="22"/>
+              </w:rPr>
+              <w:t>0.97</w:t>
+            </w:r>
+          </w:p>
+        </w:tc>
+      </w:tr>
+    </w:tbl>
+    <w:p>
+      <w:pPr>
+        <w:rPr>
+          <w:rFonts w:ascii="Arial" w:eastAsia="Times New Roman" w:hAnsi="Arial" w:cs="Arial"/>
           <w:sz w:val="22"/>
           <w:szCs w:val="22"/>
         </w:rPr>
@@ -3162,17 +4555,354 @@
     <w:p>
       <w:pPr>
         <w:rPr>
+          <w:rFonts w:ascii="Arial" w:eastAsia="Times New Roman" w:hAnsi="Arial" w:cs="Arial"/>
+          <w:sz w:val="22"/>
+          <w:szCs w:val="22"/>
+        </w:rPr>
+      </w:pPr>
+    </w:p>
+    <w:p>
+      <w:pPr>
+        <w:rPr>
+          <w:rFonts w:ascii="Arial" w:eastAsia="Times New Roman" w:hAnsi="Arial" w:cs="Arial"/>
+          <w:color w:val="C0504D" w:themeColor="accent2"/>
+          <w:sz w:val="22"/>
+          <w:szCs w:val="22"/>
+        </w:rPr>
+      </w:pPr>
+      <w:r>
+        <w:rPr>
+          <w:rFonts w:ascii="Arial" w:eastAsia="Times New Roman" w:hAnsi="Arial" w:cs="Arial"/>
+          <w:i/>
+          <w:iCs/>
+          <w:color w:val="C0504D" w:themeColor="accent2"/>
+          <w:sz w:val="22"/>
+          <w:szCs w:val="22"/>
+          <w:bdr w:val="none" w:sz="0" w:space="0" w:color="auto" w:frame="1"/>
+          <w:shd w:val="clear" w:color="auto" w:fill="FFFFFF"/>
+        </w:rPr>
+        <w:t>Does your agent get close to finding an optimal policy, i.e. reach the destination in the minimum possible time, and not incur any penalties? How would you describe an optimal policy for this problem?</w:t>
+      </w:r>
+    </w:p>
+    <w:p>
+      <w:pPr>
+        <w:rPr>
           <w:rFonts w:ascii="Arial" w:hAnsi="Arial" w:cs="Arial"/>
           <w:sz w:val="22"/>
           <w:szCs w:val="22"/>
         </w:rPr>
       </w:pPr>
-      <w:r>
+    </w:p>
+    <w:p>
+      <w:pPr>
         <w:rPr>
           <w:rFonts w:ascii="Arial" w:hAnsi="Arial" w:cs="Arial"/>
           <w:sz w:val="22"/>
           <w:szCs w:val="22"/>
         </w:rPr>
+      </w:pPr>
+      <w:r>
+        <w:rPr>
+          <w:rFonts w:ascii="Arial" w:hAnsi="Arial" w:cs="Arial"/>
+          <w:sz w:val="22"/>
+          <w:szCs w:val="22"/>
+        </w:rPr>
+        <w:t>The agent approaches an optimal policy</w:t>
+      </w:r>
+      <w:r>
+        <w:rPr>
+          <w:rFonts w:ascii="Arial" w:hAnsi="Arial" w:cs="Arial"/>
+          <w:sz w:val="22"/>
+          <w:szCs w:val="22"/>
+        </w:rPr>
+        <w:t xml:space="preserve"> wi</w:t>
+      </w:r>
+      <w:r>
+        <w:rPr>
+          <w:rFonts w:ascii="Arial" w:hAnsi="Arial" w:cs="Arial"/>
+          <w:sz w:val="22"/>
+          <w:szCs w:val="22"/>
+        </w:rPr>
+        <w:t>th a mean value per step of 1.</w:t>
+      </w:r>
+      <w:r>
+        <w:rPr>
+          <w:rFonts w:ascii="Arial" w:hAnsi="Arial" w:cs="Arial"/>
+          <w:sz w:val="22"/>
+          <w:szCs w:val="22"/>
+        </w:rPr>
+        <w:t>913</w:t>
+      </w:r>
+      <w:r>
+        <w:rPr>
+          <w:rFonts w:ascii="Arial" w:hAnsi="Arial" w:cs="Arial"/>
+          <w:sz w:val="22"/>
+          <w:szCs w:val="22"/>
+        </w:rPr>
+        <w:t xml:space="preserve">.  Ideally, we’d </w:t>
+      </w:r>
+      <w:r>
+        <w:rPr>
+          <w:rFonts w:ascii="Arial" w:hAnsi="Arial" w:cs="Arial"/>
+          <w:sz w:val="22"/>
+          <w:szCs w:val="22"/>
+        </w:rPr>
+        <w:t>generate</w:t>
+      </w:r>
+      <w:r>
+        <w:rPr>
+          <w:rFonts w:ascii="Arial" w:hAnsi="Arial" w:cs="Arial"/>
+          <w:sz w:val="22"/>
+          <w:szCs w:val="22"/>
+        </w:rPr>
+        <w:t xml:space="preserve"> 2</w:t>
+      </w:r>
+      <w:bookmarkStart w:id="0" w:name="_GoBack"/>
+      <w:bookmarkEnd w:id="0"/>
+      <w:r>
+        <w:rPr>
+          <w:rFonts w:ascii="Arial" w:hAnsi="Arial" w:cs="Arial"/>
+          <w:sz w:val="22"/>
+          <w:szCs w:val="22"/>
+        </w:rPr>
+        <w:t xml:space="preserve"> points per every step</w:t>
+      </w:r>
+      <w:r>
+        <w:rPr>
+          <w:rFonts w:ascii="Arial" w:hAnsi="Arial" w:cs="Arial"/>
+          <w:sz w:val="22"/>
+          <w:szCs w:val="22"/>
+        </w:rPr>
+        <w:t>, following the suggested plan,</w:t>
+      </w:r>
+      <w:r>
+        <w:rPr>
+          <w:rFonts w:ascii="Arial" w:hAnsi="Arial" w:cs="Arial"/>
+          <w:sz w:val="22"/>
+          <w:szCs w:val="22"/>
+        </w:rPr>
+        <w:t xml:space="preserve"> and not encounter any red lights or traffic.  </w:t>
+      </w:r>
+      <w:r>
+        <w:rPr>
+          <w:rFonts w:ascii="Arial" w:hAnsi="Arial" w:cs="Arial"/>
+          <w:sz w:val="22"/>
+          <w:szCs w:val="22"/>
+        </w:rPr>
+        <w:t>Waiting for an obstruction reduces the mean value per step.</w:t>
+      </w:r>
+      <w:r>
+        <w:rPr>
+          <w:rFonts w:ascii="Arial" w:hAnsi="Arial" w:cs="Arial"/>
+          <w:sz w:val="22"/>
+          <w:szCs w:val="22"/>
+        </w:rPr>
+        <w:t xml:space="preserve"> </w:t>
+      </w:r>
+      <w:r>
+        <w:rPr>
+          <w:rFonts w:ascii="Arial" w:hAnsi="Arial" w:cs="Arial"/>
+          <w:sz w:val="22"/>
+          <w:szCs w:val="22"/>
+        </w:rPr>
+        <w:t xml:space="preserve"> </w:t>
+      </w:r>
+    </w:p>
+    <w:p>
+      <w:pPr>
+        <w:rPr>
+          <w:rFonts w:ascii="Arial" w:hAnsi="Arial" w:cs="Arial"/>
+          <w:sz w:val="22"/>
+          <w:szCs w:val="22"/>
+        </w:rPr>
+      </w:pPr>
+    </w:p>
+    <w:p>
+      <w:pPr>
+        <w:rPr>
+          <w:rFonts w:ascii="Arial" w:hAnsi="Arial" w:cs="Arial"/>
+          <w:sz w:val="22"/>
+          <w:szCs w:val="22"/>
+        </w:rPr>
+      </w:pPr>
+      <w:r>
+        <w:rPr>
+          <w:rFonts w:ascii="Arial" w:hAnsi="Arial" w:cs="Arial"/>
+          <w:sz w:val="22"/>
+          <w:szCs w:val="22"/>
+        </w:rPr>
+        <w:t xml:space="preserve">An optimal policy would </w:t>
+      </w:r>
+      <w:r>
+        <w:rPr>
+          <w:rFonts w:ascii="Arial" w:hAnsi="Arial" w:cs="Arial"/>
+          <w:sz w:val="22"/>
+          <w:szCs w:val="22"/>
+        </w:rPr>
+        <w:t xml:space="preserve">wait </w:t>
+      </w:r>
+      <w:r>
+        <w:rPr>
+          <w:rFonts w:ascii="Arial" w:hAnsi="Arial" w:cs="Arial"/>
+          <w:sz w:val="22"/>
+          <w:szCs w:val="22"/>
+        </w:rPr>
+        <w:t>at every obstruction, incurring no penalty, then proceeding according to plan at all other times.  The optimal policy would predict this correctly for all 256 states</w:t>
+      </w:r>
+      <w:r>
+        <w:rPr>
+          <w:rFonts w:ascii="Arial" w:hAnsi="Arial" w:cs="Arial"/>
+          <w:sz w:val="22"/>
+          <w:szCs w:val="22"/>
+        </w:rPr>
+        <w:t xml:space="preserve"> wit</w:t>
+      </w:r>
+      <w:r>
+        <w:rPr>
+          <w:rFonts w:ascii="Arial" w:hAnsi="Arial" w:cs="Arial"/>
+          <w:sz w:val="22"/>
+          <w:szCs w:val="22"/>
+        </w:rPr>
+        <w:t>h 0</w:t>
+      </w:r>
+      <w:r>
+        <w:rPr>
+          <w:rFonts w:ascii="Arial" w:hAnsi="Arial" w:cs="Arial"/>
+          <w:sz w:val="22"/>
+          <w:szCs w:val="22"/>
+        </w:rPr>
+        <w:t xml:space="preserve"> penalty</w:t>
+      </w:r>
+      <w:r>
+        <w:rPr>
+          <w:rFonts w:ascii="Arial" w:hAnsi="Arial" w:cs="Arial"/>
+          <w:sz w:val="22"/>
+          <w:szCs w:val="22"/>
+        </w:rPr>
+        <w:t xml:space="preserve">.  </w:t>
+      </w:r>
+      <w:r>
+        <w:rPr>
+          <w:rFonts w:ascii="Arial" w:hAnsi="Arial" w:cs="Arial"/>
+          <w:sz w:val="22"/>
+          <w:szCs w:val="22"/>
+        </w:rPr>
+        <w:t xml:space="preserve"> Our learner achieved a -0.107 penalty and a 99.8% completion rate.</w:t>
+      </w:r>
+    </w:p>
+    <w:p>
+      <w:pPr>
+        <w:rPr>
+          <w:rFonts w:ascii="Arial" w:hAnsi="Arial" w:cs="Arial"/>
+          <w:sz w:val="22"/>
+          <w:szCs w:val="22"/>
+        </w:rPr>
+      </w:pPr>
+    </w:p>
+    <w:p>
+      <w:pPr>
+        <w:rPr>
+          <w:rFonts w:ascii="Arial" w:hAnsi="Arial" w:cs="Arial"/>
+          <w:sz w:val="22"/>
+          <w:szCs w:val="22"/>
+        </w:rPr>
+      </w:pPr>
+      <w:r>
+        <w:rPr>
+          <w:rFonts w:ascii="Arial" w:hAnsi="Arial" w:cs="Arial"/>
+          <w:sz w:val="22"/>
+          <w:szCs w:val="22"/>
+        </w:rPr>
+        <w:t>The</w:t>
+      </w:r>
+      <w:r>
+        <w:rPr>
+          <w:rFonts w:ascii="Arial" w:hAnsi="Arial" w:cs="Arial"/>
+          <w:sz w:val="22"/>
+          <w:szCs w:val="22"/>
+        </w:rPr>
+        <w:t xml:space="preserve"> learner encountered less than 25% of all possible states, seeing b</w:t>
+      </w:r>
+      <w:r>
+        <w:rPr>
+          <w:rFonts w:ascii="Arial" w:hAnsi="Arial" w:cs="Arial"/>
+          <w:sz w:val="22"/>
+          <w:szCs w:val="22"/>
+        </w:rPr>
+        <w:t xml:space="preserve">etween </w:t>
+      </w:r>
+      <w:r>
+        <w:rPr>
+          <w:rFonts w:ascii="Arial" w:hAnsi="Arial" w:cs="Arial"/>
+          <w:sz w:val="22"/>
+          <w:szCs w:val="22"/>
+        </w:rPr>
+        <w:t>53 and 57</w:t>
+      </w:r>
+      <w:r>
+        <w:rPr>
+          <w:rFonts w:ascii="Arial" w:hAnsi="Arial" w:cs="Arial"/>
+          <w:sz w:val="22"/>
+          <w:szCs w:val="22"/>
+        </w:rPr>
+        <w:t xml:space="preserve"> states 95% of the time.</w:t>
+      </w:r>
+      <w:r>
+        <w:rPr>
+          <w:rFonts w:ascii="Arial" w:hAnsi="Arial" w:cs="Arial"/>
+          <w:sz w:val="22"/>
+          <w:szCs w:val="22"/>
+        </w:rPr>
+        <w:t xml:space="preserve">  </w:t>
+      </w:r>
+      <w:r>
+        <w:rPr>
+          <w:rFonts w:ascii="Arial" w:hAnsi="Arial" w:cs="Arial"/>
+          <w:sz w:val="22"/>
+          <w:szCs w:val="22"/>
+        </w:rPr>
+        <w:t>Penalties</w:t>
+      </w:r>
+      <w:r>
+        <w:rPr>
+          <w:rFonts w:ascii="Arial" w:hAnsi="Arial" w:cs="Arial"/>
+          <w:sz w:val="22"/>
+          <w:szCs w:val="22"/>
+        </w:rPr>
+        <w:t xml:space="preserve"> usually occur in new states where we don’t yet have experience</w:t>
+      </w:r>
+      <w:r>
+        <w:rPr>
+          <w:rFonts w:ascii="Arial" w:hAnsi="Arial" w:cs="Arial"/>
+          <w:sz w:val="22"/>
+          <w:szCs w:val="22"/>
+        </w:rPr>
+        <w:t xml:space="preserve"> with the result of our actions.</w:t>
+      </w:r>
+    </w:p>
+    <w:p>
+      <w:pPr>
+        <w:rPr>
+          <w:rFonts w:ascii="Arial" w:hAnsi="Arial" w:cs="Arial"/>
+          <w:sz w:val="22"/>
+          <w:szCs w:val="22"/>
+        </w:rPr>
+      </w:pPr>
+    </w:p>
+    <w:p>
+      <w:pPr>
+        <w:rPr>
+          <w:rFonts w:ascii="Arial" w:hAnsi="Arial" w:cs="Arial"/>
+          <w:sz w:val="22"/>
+          <w:szCs w:val="22"/>
+        </w:rPr>
+      </w:pPr>
+      <w:r>
+        <w:rPr>
+          <w:rFonts w:ascii="Arial" w:hAnsi="Arial" w:cs="Arial"/>
+          <w:sz w:val="22"/>
+          <w:szCs w:val="22"/>
+        </w:rPr>
         <w:t xml:space="preserve">A detour </w:t>
       </w:r>
       <w:r>
@@ -3287,6 +5017,7 @@
         </w:rPr>
         <w:t xml:space="preserve">uld induce at least </w:t>
       </w:r>
+      <w:proofErr w:type="gramStart"/>
       <w:r>
         <w:rPr>
           <w:rFonts w:ascii="Arial" w:hAnsi="Arial" w:cs="Arial"/>
@@ -3301,7 +5032,16 @@
           <w:sz w:val="22"/>
           <w:szCs w:val="22"/>
         </w:rPr>
-        <w:t xml:space="preserve">step delay </w:t>
+        <w:t>step</w:t>
+      </w:r>
+      <w:proofErr w:type="gramEnd"/>
+      <w:r>
+        <w:rPr>
+          <w:rFonts w:ascii="Arial" w:hAnsi="Arial" w:cs="Arial"/>
+          <w:sz w:val="22"/>
+          <w:szCs w:val="22"/>
+        </w:rPr>
+        <w:t xml:space="preserve"> delay </w:t>
       </w:r>
       <w:r>
         <w:rPr>

</xml_diff>